<commit_message>
Add otherss folder in module 11
</commit_message>
<xml_diff>
--- a/module11_RegenerationAndCellReprogramming/case_study/11-Case Study Regeneration.docx
+++ b/module11_RegenerationAndCellReprogramming/case_study/11-Case Study Regeneration.docx
@@ -16,25 +16,44 @@
           <w:sz w:val="18"/>
           <w:szCs w:val="18"/>
         </w:rPr>
+        <w:t xml:space="preserve">1) </w:t>
+      </w:r>
+      <w:r>
+        <w:rPr>
+          <w:rFonts w:ascii="Helvetica" w:hAnsi="Helvetica"/>
+          <w:sz w:val="18"/>
+          <w:szCs w:val="18"/>
+        </w:rPr>
         <w:t xml:space="preserve">Based on methods and models learned in this course until now, propose a detailed description of a strategy or a model useful for the study of regeneration. </w:t>
+      </w:r>
+      <w:r>
+        <w:rPr>
+          <w:rFonts w:ascii="Helvetica" w:hAnsi="Helvetica"/>
+          <w:sz w:val="18"/>
+          <w:szCs w:val="18"/>
+        </w:rPr>
+        <w:t xml:space="preserve">2) </w:t>
+      </w:r>
+      <w:r>
+        <w:rPr>
+          <w:rFonts w:ascii="Helvetica" w:hAnsi="Helvetica"/>
+          <w:sz w:val="18"/>
+          <w:szCs w:val="18"/>
+        </w:rPr>
+        <w:t xml:space="preserve">Include examples (with a brief description) of possible and useful applications related to the field of regeneration of the proposed strategy/model. </w:t>
       </w:r>
     </w:p>
     <w:p>
       <w:pPr>
         <w:rPr>
           <w:rFonts w:ascii="Helvetica" w:hAnsi="Helvetica"/>
-          <w:sz w:val="18"/>
-          <w:szCs w:val="18"/>
-        </w:rPr>
-      </w:pPr>
-      <w:r>
-        <w:rPr>
-          <w:rFonts w:ascii="Helvetica" w:hAnsi="Helvetica"/>
-          <w:sz w:val="18"/>
-          <w:szCs w:val="18"/>
-        </w:rPr>
-        <w:t xml:space="preserve">Include examples (with a brief description) of possible and useful applications related to the field of regeneration of the proposed strategy/model. </w:t>
-      </w:r>
+          <w:b/>
+          <w:bCs/>
+          <w:sz w:val="18"/>
+          <w:szCs w:val="18"/>
+          <w:u w:val="single"/>
+        </w:rPr>
+      </w:pPr>
     </w:p>
     <w:p>
       <w:pPr>
@@ -47,11 +66,535 @@
           <w:u w:val="single"/>
         </w:rPr>
       </w:pPr>
+      <w:r>
+        <w:rPr>
+          <w:rFonts w:ascii="Helvetica" w:hAnsi="Helvetica"/>
+          <w:b/>
+          <w:bCs/>
+          <w:sz w:val="18"/>
+          <w:szCs w:val="18"/>
+          <w:u w:val="single"/>
+        </w:rPr>
+        <w:t>Background</w:t>
+      </w:r>
     </w:p>
     <w:p>
       <w:pPr>
         <w:rPr>
           <w:rFonts w:ascii="Helvetica" w:hAnsi="Helvetica"/>
+          <w:sz w:val="18"/>
+          <w:szCs w:val="18"/>
+        </w:rPr>
+      </w:pPr>
+      <w:r>
+        <w:rPr>
+          <w:rFonts w:ascii="Helvetica" w:hAnsi="Helvetica"/>
+          <w:sz w:val="18"/>
+          <w:szCs w:val="18"/>
+        </w:rPr>
+        <w:t xml:space="preserve">Macrophages </w:t>
+      </w:r>
+      <w:r>
+        <w:rPr>
+          <w:rFonts w:ascii="Helvetica" w:hAnsi="Helvetica"/>
+          <w:sz w:val="18"/>
+          <w:szCs w:val="18"/>
+        </w:rPr>
+        <w:t>play a critical role in the process of peripheral nerve regeneration.</w:t>
+      </w:r>
+      <w:r>
+        <w:rPr>
+          <w:rFonts w:ascii="Helvetica" w:hAnsi="Helvetica"/>
+          <w:sz w:val="18"/>
+          <w:szCs w:val="18"/>
+        </w:rPr>
+        <w:t xml:space="preserve"> Following a transection of a peripheral nerve, macrophage</w:t>
+      </w:r>
+      <w:r>
+        <w:rPr>
+          <w:rFonts w:ascii="Helvetica" w:hAnsi="Helvetica"/>
+          <w:sz w:val="18"/>
+          <w:szCs w:val="18"/>
+        </w:rPr>
+        <w:t>s</w:t>
+      </w:r>
+      <w:r>
+        <w:rPr>
+          <w:rFonts w:ascii="Helvetica" w:hAnsi="Helvetica"/>
+          <w:sz w:val="18"/>
+          <w:szCs w:val="18"/>
+        </w:rPr>
+        <w:t xml:space="preserve"> in the bridge established between the two stumps</w:t>
+      </w:r>
+      <w:r>
+        <w:rPr>
+          <w:rFonts w:ascii="Helvetica" w:hAnsi="Helvetica"/>
+          <w:sz w:val="18"/>
+          <w:szCs w:val="18"/>
+        </w:rPr>
+        <w:t>,</w:t>
+      </w:r>
+      <w:r>
+        <w:rPr>
+          <w:rFonts w:ascii="Helvetica" w:hAnsi="Helvetica"/>
+          <w:sz w:val="18"/>
+          <w:szCs w:val="18"/>
+        </w:rPr>
+        <w:t xml:space="preserve"> sense the hypoxia happening to the cells in the bridge and secrete </w:t>
+      </w:r>
+      <w:r>
+        <w:rPr>
+          <w:rFonts w:ascii="Helvetica" w:hAnsi="Helvetica"/>
+          <w:sz w:val="18"/>
+          <w:szCs w:val="18"/>
+        </w:rPr>
+        <w:t>vascular endothelial growth factor (</w:t>
+      </w:r>
+      <w:r>
+        <w:rPr>
+          <w:rFonts w:ascii="Helvetica" w:hAnsi="Helvetica"/>
+          <w:sz w:val="18"/>
+          <w:szCs w:val="18"/>
+        </w:rPr>
+        <w:t>VEGF</w:t>
+      </w:r>
+      <w:r>
+        <w:rPr>
+          <w:rFonts w:ascii="Helvetica" w:hAnsi="Helvetica"/>
+          <w:sz w:val="18"/>
+          <w:szCs w:val="18"/>
+        </w:rPr>
+        <w:t>)</w:t>
+      </w:r>
+      <w:r>
+        <w:rPr>
+          <w:rFonts w:ascii="Helvetica" w:hAnsi="Helvetica"/>
+          <w:sz w:val="18"/>
+          <w:szCs w:val="18"/>
+        </w:rPr>
+        <w:t xml:space="preserve"> to promote angio</w:t>
+      </w:r>
+      <w:r>
+        <w:rPr>
+          <w:rFonts w:ascii="Helvetica" w:hAnsi="Helvetica"/>
+          <w:sz w:val="18"/>
+          <w:szCs w:val="18"/>
+        </w:rPr>
+        <w:t>ge</w:t>
+      </w:r>
+      <w:r>
+        <w:rPr>
+          <w:rFonts w:ascii="Helvetica" w:hAnsi="Helvetica"/>
+          <w:sz w:val="18"/>
+          <w:szCs w:val="18"/>
+        </w:rPr>
+        <w:t>nesis</w:t>
+      </w:r>
+      <w:r>
+        <w:rPr>
+          <w:rFonts w:ascii="Helvetica" w:hAnsi="Helvetica"/>
+          <w:sz w:val="18"/>
+          <w:szCs w:val="18"/>
+        </w:rPr>
+        <w:t xml:space="preserve"> which induce</w:t>
+      </w:r>
+      <w:r>
+        <w:rPr>
+          <w:rFonts w:ascii="Helvetica" w:hAnsi="Helvetica"/>
+          <w:sz w:val="18"/>
+          <w:szCs w:val="18"/>
+        </w:rPr>
+        <w:t xml:space="preserve">s </w:t>
+      </w:r>
+      <w:r>
+        <w:rPr>
+          <w:rFonts w:ascii="Helvetica" w:hAnsi="Helvetica"/>
+          <w:sz w:val="18"/>
+          <w:szCs w:val="18"/>
+        </w:rPr>
+        <w:t>Schwann cell (SCs) migration</w:t>
+      </w:r>
+      <w:r>
+        <w:rPr>
+          <w:rFonts w:ascii="Helvetica" w:hAnsi="Helvetica"/>
+          <w:sz w:val="18"/>
+          <w:szCs w:val="18"/>
+        </w:rPr>
+        <w:t xml:space="preserve"> </w:t>
+      </w:r>
+      <w:r>
+        <w:rPr>
+          <w:rFonts w:ascii="Helvetica" w:hAnsi="Helvetica"/>
+          <w:sz w:val="18"/>
+          <w:szCs w:val="18"/>
+        </w:rPr>
+        <w:fldChar w:fldCharType="begin"/>
+      </w:r>
+      <w:r>
+        <w:rPr>
+          <w:rFonts w:ascii="Helvetica" w:hAnsi="Helvetica"/>
+          <w:sz w:val="18"/>
+          <w:szCs w:val="18"/>
+        </w:rPr>
+        <w:instrText xml:space="preserve"> ADDIN ZOTERO_ITEM CSL_CITATION {"citationID":"2gGpz44Y","properties":{"formattedCitation":"[1]","plainCitation":"[1]","noteIndex":0},"citationItems":[{"id":517,"uris":["http://zotero.org/users/7286058/items/GKYRPMH6"],"uri":["http://zotero.org/users/7286058/items/GKYRPMH6"],"itemData":{"id":517,"type":"article-journal","abstract":"Studies on monocyte and macrophage biology and differentiation have revealed the pleiotropic activities of these cells. Macrophages are tissue sentinels that maintain tissue integrity by eliminating/repairing damaged cells and matrices. In this M2-like mode, they can also promote tumor growth. Conversely, M1-like macrophages are key effector cells for the elimination of pathogens, virally infected, and cancer cells. Macrophage differentiation from monocytes occurs in the tissue in concomitance with the acquisition of a functional phenotype that depends on microenvironmental signals, thereby accounting for the many and apparently opposed macrophage functions. Many questions arise. When monocytes differentiate into macrophages in a tissue (concomitantly adopting a specific functional program, M1 or M2), do they all die during the inflammatory reaction, or do some of them survive? Do those that survive become quiescent tissue macrophages, able to react as naïve cells to a new challenge? Or, do monocyte-derived tissue macrophages conserve a “memory” of their past inflammatory activation? This review will address some of these important questions under the general framework of the role of monocytes and macrophages in the initiation, development, resolution, and chronicization of inflammation.","container-title":"Frontiers in Immunology","DOI":"10.3389/fimmu.2014.00514","ISSN":"1664-3224","journalAbbreviation":"Front Immunol","note":"PMID: 25368618\nPMCID: PMC4201108","page":"514","source":"PubMed Central","title":"From Monocytes to M1/M2 Macrophages: Phenotypical vs. Functional Differentiation","title-short":"From Monocytes to M1/M2 Macrophages","URL":"https://www.ncbi.nlm.nih.gov/pmc/articles/PMC4201108/","volume":"5","author":[{"family":"Italiani","given":"Paola"},{"family":"Boraschi","given":"Diana"}],"accessed":{"date-parts":[["2021",11,10]]},"issued":{"date-parts":[["2014",10,17]]}}}],"schema":"https://github.com/citation-style-language/schema/raw/master/csl-citation.json"} </w:instrText>
+      </w:r>
+      <w:r>
+        <w:rPr>
+          <w:rFonts w:ascii="Helvetica" w:hAnsi="Helvetica"/>
+          <w:sz w:val="18"/>
+          <w:szCs w:val="18"/>
+        </w:rPr>
+        <w:fldChar w:fldCharType="separate"/>
+      </w:r>
+      <w:r>
+        <w:rPr>
+          <w:rFonts w:ascii="Helvetica" w:hAnsi="Helvetica"/>
+          <w:noProof/>
+          <w:sz w:val="18"/>
+          <w:szCs w:val="18"/>
+        </w:rPr>
+        <w:t>[1]</w:t>
+      </w:r>
+      <w:r>
+        <w:rPr>
+          <w:rFonts w:ascii="Helvetica" w:hAnsi="Helvetica"/>
+          <w:sz w:val="18"/>
+          <w:szCs w:val="18"/>
+        </w:rPr>
+        <w:fldChar w:fldCharType="end"/>
+      </w:r>
+      <w:r>
+        <w:rPr>
+          <w:rFonts w:ascii="Helvetica" w:hAnsi="Helvetica"/>
+          <w:sz w:val="18"/>
+          <w:szCs w:val="18"/>
+        </w:rPr>
+        <w:t xml:space="preserve">. On the distal stump macrophages remove the cellular </w:t>
+      </w:r>
+      <w:r>
+        <w:rPr>
+          <w:rFonts w:ascii="Helvetica" w:hAnsi="Helvetica"/>
+          <w:sz w:val="18"/>
+          <w:szCs w:val="18"/>
+        </w:rPr>
+        <w:t>axonal and myelin debris, facilitating axonal regrowth.</w:t>
+      </w:r>
+      <w:r>
+        <w:rPr>
+          <w:rFonts w:ascii="Helvetica" w:hAnsi="Helvetica"/>
+          <w:sz w:val="18"/>
+          <w:szCs w:val="18"/>
+        </w:rPr>
+        <w:t xml:space="preserve"> SCs </w:t>
+      </w:r>
+      <w:r>
+        <w:rPr>
+          <w:rFonts w:ascii="Helvetica" w:hAnsi="Helvetica"/>
+          <w:sz w:val="18"/>
+          <w:szCs w:val="18"/>
+        </w:rPr>
+        <w:t>promote, also</w:t>
+      </w:r>
+      <w:r>
+        <w:rPr>
+          <w:rFonts w:ascii="Helvetica" w:hAnsi="Helvetica"/>
+          <w:sz w:val="18"/>
+          <w:szCs w:val="18"/>
+        </w:rPr>
+        <w:t xml:space="preserve"> </w:t>
+      </w:r>
+      <w:r>
+        <w:rPr>
+          <w:rFonts w:ascii="Helvetica" w:hAnsi="Helvetica"/>
+          <w:sz w:val="18"/>
+          <w:szCs w:val="18"/>
+        </w:rPr>
+        <w:t>macrophages recruitment through the protein coding gene CCL2 to stimulate neurite outgrowth.</w:t>
+      </w:r>
+      <w:r>
+        <w:rPr>
+          <w:rFonts w:ascii="Helvetica" w:hAnsi="Helvetica"/>
+          <w:sz w:val="18"/>
+          <w:szCs w:val="18"/>
+        </w:rPr>
+        <w:t xml:space="preserve"> Electrical stimulation </w:t>
+      </w:r>
+      <w:r>
+        <w:rPr>
+          <w:rFonts w:ascii="Helvetica" w:hAnsi="Helvetica"/>
+          <w:sz w:val="18"/>
+          <w:szCs w:val="18"/>
+        </w:rPr>
+        <w:t>(</w:t>
+      </w:r>
+      <w:proofErr w:type="spellStart"/>
+      <w:r>
+        <w:rPr>
+          <w:rFonts w:ascii="Helvetica" w:hAnsi="Helvetica"/>
+          <w:sz w:val="18"/>
+          <w:szCs w:val="18"/>
+        </w:rPr>
+        <w:t>EStim</w:t>
+      </w:r>
+      <w:proofErr w:type="spellEnd"/>
+      <w:r>
+        <w:rPr>
+          <w:rFonts w:ascii="Helvetica" w:hAnsi="Helvetica"/>
+          <w:sz w:val="18"/>
+          <w:szCs w:val="18"/>
+        </w:rPr>
+        <w:t xml:space="preserve">) </w:t>
+      </w:r>
+      <w:r>
+        <w:rPr>
+          <w:rFonts w:ascii="Helvetica" w:hAnsi="Helvetica"/>
+          <w:sz w:val="18"/>
+          <w:szCs w:val="18"/>
+        </w:rPr>
+        <w:t xml:space="preserve">has been successfully applied in healing/scarring and regeneration processes for bone, bone marrow, cartilage, skin, and muscle. </w:t>
+      </w:r>
+      <w:r>
+        <w:rPr>
+          <w:rFonts w:ascii="Helvetica" w:hAnsi="Helvetica"/>
+          <w:sz w:val="18"/>
+          <w:szCs w:val="18"/>
+        </w:rPr>
+        <w:t>For partial or complete recovery</w:t>
+      </w:r>
+      <w:r>
+        <w:rPr>
+          <w:rFonts w:ascii="Helvetica" w:hAnsi="Helvetica"/>
+          <w:sz w:val="18"/>
+          <w:szCs w:val="18"/>
+        </w:rPr>
+        <w:t>, s</w:t>
+      </w:r>
+      <w:r>
+        <w:rPr>
+          <w:rFonts w:ascii="Helvetica" w:hAnsi="Helvetica"/>
+          <w:sz w:val="18"/>
+          <w:szCs w:val="18"/>
+        </w:rPr>
+        <w:t xml:space="preserve">tudies </w:t>
+      </w:r>
+      <w:r>
+        <w:rPr>
+          <w:rFonts w:ascii="Helvetica" w:hAnsi="Helvetica"/>
+          <w:sz w:val="18"/>
+          <w:szCs w:val="18"/>
+        </w:rPr>
+        <w:t xml:space="preserve">have </w:t>
+      </w:r>
+      <w:r>
+        <w:rPr>
+          <w:rFonts w:ascii="Helvetica" w:hAnsi="Helvetica"/>
+          <w:sz w:val="18"/>
+          <w:szCs w:val="18"/>
+        </w:rPr>
+        <w:t>reported up-regulation of inflammatory macrophages and VEGF</w:t>
+      </w:r>
+      <w:r>
+        <w:rPr>
+          <w:rFonts w:ascii="Helvetica" w:hAnsi="Helvetica"/>
+          <w:sz w:val="18"/>
+          <w:szCs w:val="18"/>
+        </w:rPr>
+        <w:t xml:space="preserve"> </w:t>
+      </w:r>
+      <w:r>
+        <w:rPr>
+          <w:rFonts w:ascii="Helvetica" w:hAnsi="Helvetica"/>
+          <w:sz w:val="18"/>
+          <w:szCs w:val="18"/>
+        </w:rPr>
+        <w:fldChar w:fldCharType="begin"/>
+      </w:r>
+      <w:r>
+        <w:rPr>
+          <w:rFonts w:ascii="Helvetica" w:hAnsi="Helvetica"/>
+          <w:sz w:val="18"/>
+          <w:szCs w:val="18"/>
+        </w:rPr>
+        <w:instrText xml:space="preserve"> ADDIN ZOTERO_ITEM CSL_CITATION {"citationID":"MruzEpdF","properties":{"formattedCitation":"[2]","plainCitation":"[2]","noteIndex":0},"citationItems":[{"id":499,"uris":["http://zotero.org/users/7286058/items/RPBH744H"],"uri":["http://zotero.org/users/7286058/items/RPBH744H"],"itemData":{"id":499,"type":"article-journal","abstract":"The capability of electrical stimulation (ES) in promoting bone regeneration has already been addressed in clinical studies. However, its mechanism is still being investigated and discussed. This study aims to investigate the responses of macrophages (J774A.1) and preosteoblasts (MC3T3‐E1) to ES and the faradic by‐products from ES. It is found that pH of the culture media was not significantly changed, whereas the average hydrogen peroxide concentration was increased by 3.6 and 5.4 µM after 1 and 2 hr of ES, respectively. The upregulation of Bmp2 and Spp1 messenger RNAs was observed after 3 days of stimulation, which is consistent among two cell types. It is also found that Spp1 expression of macrophages was partially enhanced by faradic by‐products. Osteogenic differentiation of preosteoblasts was not observed during the early stage of ES as the level of Runx2 expression remains unchanged. However, cell proliferation was impaired by the excessive current density from the electrodes, and also faradic by‐products in the case of macrophages. This study shows that macrophages could respond to ES and potentially contribute to the bone formation alongside preosteoblasts. The upregulation of Bmp2 and Spp1 expressions induced by ES could be one of the mechanisms behind the electrically stimulated osteogenesis., In this study, the responses of macrophages and preosteoblasts to electrical stimulation (ES) were investigated. The mRNA expression from each cell type was measured after being exposed to ES. The effects of faradic by‐products were also investigated by treating the cells with electrically stimulated media. It is found in this study that Bmp2 and Spp1 mRNA expressions from both cells were upregulated by ES, whilst Spp1 mRNA expression from macrophages was partially influenced by the faradic by‐products.","container-title":"Biotechnology and Bioengineering","DOI":"10.1002/bit.27142","ISSN":"0006-3592","issue":"12","journalAbbreviation":"Biotechnol Bioeng","note":"PMID: 31429922\nPMCID: PMC6899728","page":"3421-3432","source":"PubMed Central","title":"Direct electrical stimulation enhances osteogenesis by inducing Bmp2 and Spp1 expressions from macrophages and preosteoblasts","URL":"https://www.ncbi.nlm.nih.gov/pmc/articles/PMC6899728/","volume":"116","author":[{"family":"Srirussamee","given":"Kasama"},{"family":"Mobini","given":"Sahba"},{"family":"Cassidy","given":"Nigel J."},{"family":"Cartmell","given":"Sarah H."}],"accessed":{"date-parts":[["2021",11,10]]},"issued":{"date-parts":[["2019",12]]}}}],"schema":"https://github.com/citation-style-language/schema/raw/master/csl-citation.json"} </w:instrText>
+      </w:r>
+      <w:r>
+        <w:rPr>
+          <w:rFonts w:ascii="Helvetica" w:hAnsi="Helvetica"/>
+          <w:sz w:val="18"/>
+          <w:szCs w:val="18"/>
+        </w:rPr>
+        <w:fldChar w:fldCharType="separate"/>
+      </w:r>
+      <w:r>
+        <w:rPr>
+          <w:rFonts w:ascii="Helvetica" w:hAnsi="Helvetica"/>
+          <w:noProof/>
+          <w:sz w:val="18"/>
+          <w:szCs w:val="18"/>
+        </w:rPr>
+        <w:t>[2]</w:t>
+      </w:r>
+      <w:r>
+        <w:rPr>
+          <w:rFonts w:ascii="Helvetica" w:hAnsi="Helvetica"/>
+          <w:sz w:val="18"/>
+          <w:szCs w:val="18"/>
+        </w:rPr>
+        <w:fldChar w:fldCharType="end"/>
+      </w:r>
+      <w:r>
+        <w:rPr>
+          <w:rFonts w:ascii="Helvetica" w:hAnsi="Helvetica"/>
+          <w:sz w:val="18"/>
+          <w:szCs w:val="18"/>
+        </w:rPr>
+        <w:fldChar w:fldCharType="begin"/>
+      </w:r>
+      <w:r>
+        <w:rPr>
+          <w:rFonts w:ascii="Helvetica" w:hAnsi="Helvetica"/>
+          <w:sz w:val="18"/>
+          <w:szCs w:val="18"/>
+        </w:rPr>
+        <w:instrText xml:space="preserve"> ADDIN ZOTERO_ITEM CSL_CITATION {"citationID":"wEjiTWTb","properties":{"formattedCitation":"[3]","plainCitation":"[3]","noteIndex":0},"citationItems":[{"id":502,"uris":["http://zotero.org/users/7286058/items/LJ95B932"],"uri":["http://zotero.org/users/7286058/items/LJ95B932"],"itemData":{"id":502,"type":"article-journal","abstract":"Different species respond differently to severe injury, such as limb loss. In species that regenerate, limb loss is met with complete restoration of the limbs’ form and function, whereas in mammals the amputated limb’s stump heals and scars. In in vitro studies, electrical stimulation (EStim) has been shown to promote cell migration, and osteo- and chondrogenesis. In in vivo studies, after limb amputation, EStim causes significant new bone, cartilage and vessel growth. Here, in a rat model, the stumps of amputated rat limbs were exposed to EStim, and we measured extracellular matrix (ECM) deposition, macrophage distribution, cell proliferation and gene expression changes at early (3 and 7 days) and later stages (28 days). We found that EStim caused differences in ECM deposition, with less condensed collagen fibrils, and modified macrophage response by changing M1 to M2 macrophage ratio. The number of proliferating cells was increased in EStim treated stumps 7 days after amputation, and transcriptome data strongly supported our histological findings, with activated gene pathways known to play key roles in embryonic development and regeneration. In conclusion, our findings support the hypothesis that EStim shifts injury response from healing/scarring towards regeneration. A better understanding of if and how EStim controls these changes, could lead to strategies that replace scarring with regeneration.","container-title":"Scientific Reports","DOI":"10.1038/s41598-019-47389-w","ISSN":"2045-2322","journalAbbreviation":"Sci Rep","note":"PMID: 31391536\nPMCID: PMC6685943","page":"11433","source":"PubMed Central","title":"Electrical stimulation shifts healing/scarring towards regeneration in a rat limb amputation model","URL":"https://www.ncbi.nlm.nih.gov/pmc/articles/PMC6685943/","volume":"9","author":[{"family":"Oliveira","given":"K. M. C."},{"family":"Barker","given":"J. H."},{"family":"Berezikov","given":"E."},{"family":"Pindur","given":"L."},{"family":"Kynigopoulos","given":"S."},{"family":"Eischen-Loges","given":"M."},{"family":"Han","given":"Z."},{"family":"Bhavsar","given":"M. B."},{"family":"Henrich","given":"D."},{"family":"Leppik","given":"L."}],"accessed":{"date-parts":[["2021",11,10]]},"issued":{"date-parts":[["2019",8,7]]}}}],"schema":"https://github.com/citation-style-language/schema/raw/master/csl-citation.json"} </w:instrText>
+      </w:r>
+      <w:r>
+        <w:rPr>
+          <w:rFonts w:ascii="Helvetica" w:hAnsi="Helvetica"/>
+          <w:sz w:val="18"/>
+          <w:szCs w:val="18"/>
+        </w:rPr>
+        <w:fldChar w:fldCharType="separate"/>
+      </w:r>
+      <w:r>
+        <w:rPr>
+          <w:rFonts w:ascii="Helvetica" w:hAnsi="Helvetica"/>
+          <w:noProof/>
+          <w:sz w:val="18"/>
+          <w:szCs w:val="18"/>
+        </w:rPr>
+        <w:t>[3]</w:t>
+      </w:r>
+      <w:r>
+        <w:rPr>
+          <w:rFonts w:ascii="Helvetica" w:hAnsi="Helvetica"/>
+          <w:sz w:val="18"/>
+          <w:szCs w:val="18"/>
+        </w:rPr>
+        <w:fldChar w:fldCharType="end"/>
+      </w:r>
+      <w:r>
+        <w:rPr>
+          <w:rFonts w:ascii="Helvetica" w:hAnsi="Helvetica"/>
+          <w:sz w:val="18"/>
+          <w:szCs w:val="18"/>
+        </w:rPr>
+        <w:t xml:space="preserve"> </w:t>
+      </w:r>
+      <w:r>
+        <w:rPr>
+          <w:rFonts w:ascii="Helvetica" w:hAnsi="Helvetica"/>
+          <w:sz w:val="18"/>
+          <w:szCs w:val="18"/>
+        </w:rPr>
+        <w:fldChar w:fldCharType="begin"/>
+      </w:r>
+      <w:r>
+        <w:rPr>
+          <w:rFonts w:ascii="Helvetica" w:hAnsi="Helvetica"/>
+          <w:sz w:val="18"/>
+          <w:szCs w:val="18"/>
+        </w:rPr>
+        <w:instrText xml:space="preserve"> ADDIN ZOTERO_ITEM CSL_CITATION {"citationID":"dXvcViTl","properties":{"formattedCitation":"[4]","plainCitation":"[4]","noteIndex":0},"citationItems":[{"id":514,"uris":["http://zotero.org/users/7286058/items/HHDVGSU8"],"uri":["http://zotero.org/users/7286058/items/HHDVGSU8"],"itemData":{"id":514,"type":"webpage","language":"en","note":"publisher: American Society for Clinical Investigation\nDOI: 10.1172/JCI141964","title":"Macrophage monocarboxylate transporter 1 promotes peripheral nerve regeneration after injury in mice","URL":"https://www.jci.org/articles/view/141964/pdf","author":[{"family":"Jha","given":"Mithilesh Kumar"},{"family":"Passero","given":"Joseph V."},{"family":"Rawat","given":"Atul"},{"family":"Ament","given":"Xanthe Heifetz"},{"family":"Yang","given":"Fang"},{"family":"Vidensky","given":"Svetlana"},{"family":"Collins","given":"Samuel L."},{"family":"Horton","given":"Maureen R."},{"family":"Hoke","given":"Ahmet"},{"family":"Rutter","given":"Guy A."},{"family":"Latremoliere","given":"Alban"},{"family":"Rothstein","given":"Jeffrey D."},{"family":"Morrison","given":"Brett M."}],"accessed":{"date-parts":[["2021",11,10]]},"issued":{"date-parts":[["2021",11,1]]}}}],"schema":"https://github.com/citation-style-language/schema/raw/master/csl-citation.json"} </w:instrText>
+      </w:r>
+      <w:r>
+        <w:rPr>
+          <w:rFonts w:ascii="Helvetica" w:hAnsi="Helvetica"/>
+          <w:sz w:val="18"/>
+          <w:szCs w:val="18"/>
+        </w:rPr>
+        <w:fldChar w:fldCharType="separate"/>
+      </w:r>
+      <w:r>
+        <w:rPr>
+          <w:rFonts w:ascii="Helvetica" w:hAnsi="Helvetica"/>
+          <w:noProof/>
+          <w:sz w:val="18"/>
+          <w:szCs w:val="18"/>
+        </w:rPr>
+        <w:t>[4]</w:t>
+      </w:r>
+      <w:r>
+        <w:rPr>
+          <w:rFonts w:ascii="Helvetica" w:hAnsi="Helvetica"/>
+          <w:sz w:val="18"/>
+          <w:szCs w:val="18"/>
+        </w:rPr>
+        <w:fldChar w:fldCharType="end"/>
+      </w:r>
+      <w:r>
+        <w:rPr>
+          <w:rFonts w:ascii="Helvetica" w:hAnsi="Helvetica"/>
+          <w:sz w:val="18"/>
+          <w:szCs w:val="18"/>
+        </w:rPr>
+        <w:fldChar w:fldCharType="begin"/>
+      </w:r>
+      <w:r>
+        <w:rPr>
+          <w:rFonts w:ascii="Helvetica" w:hAnsi="Helvetica"/>
+          <w:sz w:val="18"/>
+          <w:szCs w:val="18"/>
+        </w:rPr>
+        <w:instrText xml:space="preserve"> ADDIN ZOTERO_ITEM CSL_CITATION {"citationID":"jxrwCfjS","properties":{"formattedCitation":"[5]","plainCitation":"[5]","noteIndex":0},"citationItems":[{"id":496,"uris":["http://zotero.org/users/7286058/items/LAM5NGYD"],"uri":["http://zotero.org/users/7286058/items/LAM5NGYD"],"itemData":{"id":496,"type":"paper-conference","abstract":"Many cell types respond to electrical stimuli by proliferation, changes in morphology, and release of growth factors. Specifically, neurite outgrowth increases and Schwann cells, glia of the peripheral nervous system, increase nerve growth factor release over 3 days in response to a single 50 mV/mm DC electrical stimulus. Electric stimuli has been successfully used in human crush injuries and with some limited success in rat and canine models of more severe nerve transection. Application of electrical stimuli in vivo impact not only glia and neurons, but will be applied to the injury site impacting all resident cells, including immune cells. Macrophages are rapidly recruited after injury and take much of the responsibility for inflammation at the wound site. This inflammation can impair healing. Therefore, it is important to determine how electrical stimuli influence macrophage activation and phenotype. Macrophages are very plastic, adopting a spectrum of phenotypes from an inflammatory M1 to a more supportive M2 phenotype known to aid in repair. In this work, RAW264.7 macrophage cell line was exposed to a single DC stimulation in an unactivated (M0) and activated state (M1 or M2) and changes to phenotype were characterized by PCR immediately following or 24 hrs post-stimulation. Preliminary findings suggest that DC stimulation does not alter macrophage phenotype.","container-title":"2015 41st Annual Northeast Biomedical Engineering Conference (NEBEC)","DOI":"10.1109/NEBEC.2015.7117101","event":"2015 41st Annual Northeast Biomedical Engineering Conference (NEBEC)","note":"ISSN: 2160-7028","page":"1-2","source":"IEEE Xplore","title":"Macrophage response to electrical stimulation","author":[{"family":"Kearns","given":"K.R."},{"family":"Thompson","given":"D.M."}],"issued":{"date-parts":[["2015",4]]}}}],"schema":"https://github.com/citation-style-language/schema/raw/master/csl-citation.json"} </w:instrText>
+      </w:r>
+      <w:r>
+        <w:rPr>
+          <w:rFonts w:ascii="Helvetica" w:hAnsi="Helvetica"/>
+          <w:sz w:val="18"/>
+          <w:szCs w:val="18"/>
+        </w:rPr>
+        <w:fldChar w:fldCharType="separate"/>
+      </w:r>
+      <w:r>
+        <w:rPr>
+          <w:rFonts w:ascii="Helvetica" w:hAnsi="Helvetica"/>
+          <w:noProof/>
+          <w:sz w:val="18"/>
+          <w:szCs w:val="18"/>
+        </w:rPr>
+        <w:t>[5]</w:t>
+      </w:r>
+      <w:r>
+        <w:rPr>
+          <w:rFonts w:ascii="Helvetica" w:hAnsi="Helvetica"/>
+          <w:sz w:val="18"/>
+          <w:szCs w:val="18"/>
+        </w:rPr>
+        <w:fldChar w:fldCharType="end"/>
+      </w:r>
+      <w:r>
+        <w:rPr>
+          <w:rFonts w:ascii="Helvetica" w:hAnsi="Helvetica"/>
+          <w:sz w:val="18"/>
+          <w:szCs w:val="18"/>
+        </w:rPr>
+        <w:t>.</w:t>
+      </w:r>
+    </w:p>
+    <w:p>
+      <w:pPr>
+        <w:rPr>
+          <w:rFonts w:ascii="Helvetica" w:hAnsi="Helvetica"/>
+          <w:sz w:val="18"/>
+          <w:szCs w:val="18"/>
+        </w:rPr>
+      </w:pPr>
+    </w:p>
+    <w:p>
+      <w:pPr>
+        <w:rPr>
+          <w:rFonts w:ascii="Helvetica" w:hAnsi="Helvetica"/>
           <w:b/>
           <w:bCs/>
           <w:sz w:val="18"/>
@@ -68,7 +611,113 @@
           <w:szCs w:val="18"/>
           <w:u w:val="single"/>
         </w:rPr>
-        <w:t>Background</w:t>
+        <w:t>Aim</w:t>
+      </w:r>
+      <w:r>
+        <w:rPr>
+          <w:rFonts w:ascii="Helvetica" w:hAnsi="Helvetica"/>
+          <w:sz w:val="18"/>
+          <w:szCs w:val="18"/>
+        </w:rPr>
+        <w:t xml:space="preserve"> </w:t>
+      </w:r>
+      <w:r>
+        <w:rPr>
+          <w:rFonts w:ascii="Helvetica" w:hAnsi="Helvetica"/>
+          <w:sz w:val="18"/>
+          <w:szCs w:val="18"/>
+        </w:rPr>
+        <w:t>We are going to describe</w:t>
+      </w:r>
+      <w:r>
+        <w:rPr>
+          <w:rFonts w:ascii="Helvetica" w:hAnsi="Helvetica"/>
+          <w:sz w:val="18"/>
+          <w:szCs w:val="18"/>
+        </w:rPr>
+        <w:t xml:space="preserve"> a method</w:t>
+      </w:r>
+      <w:r>
+        <w:rPr>
+          <w:rFonts w:ascii="Helvetica" w:hAnsi="Helvetica"/>
+          <w:sz w:val="18"/>
+          <w:szCs w:val="18"/>
+        </w:rPr>
+        <w:t xml:space="preserve"> to determine how </w:t>
+      </w:r>
+      <w:proofErr w:type="spellStart"/>
+      <w:r>
+        <w:rPr>
+          <w:rFonts w:ascii="Helvetica" w:hAnsi="Helvetica"/>
+          <w:sz w:val="18"/>
+          <w:szCs w:val="18"/>
+        </w:rPr>
+        <w:t>EStim</w:t>
+      </w:r>
+      <w:proofErr w:type="spellEnd"/>
+      <w:r>
+        <w:rPr>
+          <w:rFonts w:ascii="Helvetica" w:hAnsi="Helvetica"/>
+          <w:sz w:val="18"/>
+          <w:szCs w:val="18"/>
+        </w:rPr>
+        <w:t xml:space="preserve"> </w:t>
+      </w:r>
+      <w:r>
+        <w:rPr>
+          <w:rFonts w:ascii="Helvetica" w:hAnsi="Helvetica"/>
+          <w:sz w:val="18"/>
+          <w:szCs w:val="18"/>
+        </w:rPr>
+        <w:t>influences</w:t>
+      </w:r>
+      <w:r>
+        <w:rPr>
+          <w:rFonts w:ascii="Helvetica" w:hAnsi="Helvetica"/>
+          <w:sz w:val="18"/>
+          <w:szCs w:val="18"/>
+        </w:rPr>
+        <w:t xml:space="preserve"> macrophage activation and phenotype in peripheral neuronal regeneration.  </w:t>
+      </w:r>
+      <w:r>
+        <w:rPr>
+          <w:rFonts w:ascii="Helvetica" w:hAnsi="Helvetica"/>
+          <w:sz w:val="18"/>
+          <w:szCs w:val="18"/>
+        </w:rPr>
+        <w:t>Th</w:t>
+      </w:r>
+      <w:r>
+        <w:rPr>
+          <w:rFonts w:ascii="Helvetica" w:hAnsi="Helvetica"/>
+          <w:sz w:val="18"/>
+          <w:szCs w:val="18"/>
+        </w:rPr>
+        <w:t>e</w:t>
+      </w:r>
+      <w:r>
+        <w:rPr>
+          <w:rFonts w:ascii="Helvetica" w:hAnsi="Helvetica"/>
+          <w:sz w:val="18"/>
+          <w:szCs w:val="18"/>
+        </w:rPr>
+        <w:t xml:space="preserve"> method can be reused for different transgenic mice </w:t>
+      </w:r>
+      <w:r>
+        <w:rPr>
+          <w:rFonts w:ascii="Helvetica" w:hAnsi="Helvetica"/>
+          <w:sz w:val="18"/>
+          <w:szCs w:val="18"/>
+        </w:rPr>
+        <w:t>or</w:t>
+      </w:r>
+      <w:r>
+        <w:rPr>
+          <w:rFonts w:ascii="Helvetica" w:hAnsi="Helvetica"/>
+          <w:sz w:val="18"/>
+          <w:szCs w:val="18"/>
+        </w:rPr>
+        <w:t xml:space="preserve"> in addition of other therapies.</w:t>
       </w:r>
     </w:p>
     <w:p>
@@ -79,687 +728,45 @@
           <w:szCs w:val="18"/>
         </w:rPr>
       </w:pPr>
-      <w:r>
-        <w:rPr>
-          <w:rFonts w:ascii="Helvetica" w:hAnsi="Helvetica"/>
-          <w:sz w:val="18"/>
-          <w:szCs w:val="18"/>
-        </w:rPr>
-        <w:t xml:space="preserve">Macrophages </w:t>
-      </w:r>
-      <w:r>
-        <w:rPr>
-          <w:rFonts w:ascii="Helvetica" w:hAnsi="Helvetica"/>
-          <w:sz w:val="18"/>
-          <w:szCs w:val="18"/>
-        </w:rPr>
-        <w:t>play a critical role in the process of peripheral nerve regeneration.</w:t>
-      </w:r>
-      <w:r>
-        <w:rPr>
-          <w:rFonts w:ascii="Helvetica" w:hAnsi="Helvetica"/>
-          <w:sz w:val="18"/>
-          <w:szCs w:val="18"/>
-        </w:rPr>
-        <w:t xml:space="preserve"> Following a transection of a peripheral nerve, macrophage</w:t>
-      </w:r>
-      <w:r>
-        <w:rPr>
-          <w:rFonts w:ascii="Helvetica" w:hAnsi="Helvetica"/>
-          <w:sz w:val="18"/>
-          <w:szCs w:val="18"/>
-        </w:rPr>
-        <w:t>s</w:t>
-      </w:r>
-      <w:r>
-        <w:rPr>
-          <w:rFonts w:ascii="Helvetica" w:hAnsi="Helvetica"/>
-          <w:sz w:val="18"/>
-          <w:szCs w:val="18"/>
-        </w:rPr>
-        <w:t xml:space="preserve"> in the bridge established between the two stumps</w:t>
-      </w:r>
-      <w:r>
-        <w:rPr>
-          <w:rFonts w:ascii="Helvetica" w:hAnsi="Helvetica"/>
-          <w:sz w:val="18"/>
-          <w:szCs w:val="18"/>
-        </w:rPr>
-        <w:t>,</w:t>
-      </w:r>
-      <w:r>
-        <w:rPr>
-          <w:rFonts w:ascii="Helvetica" w:hAnsi="Helvetica"/>
-          <w:sz w:val="18"/>
-          <w:szCs w:val="18"/>
-        </w:rPr>
-        <w:t xml:space="preserve"> sense the hypoxia happening to the cells in the bridge and secrete </w:t>
-      </w:r>
-      <w:r>
-        <w:rPr>
-          <w:rFonts w:ascii="Helvetica" w:hAnsi="Helvetica"/>
-          <w:sz w:val="18"/>
-          <w:szCs w:val="18"/>
-        </w:rPr>
-        <w:t>vascular endothelial growth factor (</w:t>
-      </w:r>
-      <w:r>
-        <w:rPr>
-          <w:rFonts w:ascii="Helvetica" w:hAnsi="Helvetica"/>
-          <w:sz w:val="18"/>
-          <w:szCs w:val="18"/>
-        </w:rPr>
-        <w:t>VEGF</w:t>
-      </w:r>
-      <w:r>
-        <w:rPr>
-          <w:rFonts w:ascii="Helvetica" w:hAnsi="Helvetica"/>
-          <w:sz w:val="18"/>
-          <w:szCs w:val="18"/>
-        </w:rPr>
-        <w:t>)</w:t>
-      </w:r>
-      <w:r>
-        <w:rPr>
-          <w:rFonts w:ascii="Helvetica" w:hAnsi="Helvetica"/>
-          <w:sz w:val="18"/>
-          <w:szCs w:val="18"/>
-        </w:rPr>
-        <w:t xml:space="preserve"> to promote angio</w:t>
-      </w:r>
-      <w:r>
-        <w:rPr>
-          <w:rFonts w:ascii="Helvetica" w:hAnsi="Helvetica"/>
-          <w:sz w:val="18"/>
-          <w:szCs w:val="18"/>
-        </w:rPr>
-        <w:t>ge</w:t>
-      </w:r>
-      <w:r>
-        <w:rPr>
-          <w:rFonts w:ascii="Helvetica" w:hAnsi="Helvetica"/>
-          <w:sz w:val="18"/>
-          <w:szCs w:val="18"/>
-        </w:rPr>
-        <w:t>nesis</w:t>
-      </w:r>
-      <w:r>
-        <w:rPr>
-          <w:rFonts w:ascii="Helvetica" w:hAnsi="Helvetica"/>
-          <w:sz w:val="18"/>
-          <w:szCs w:val="18"/>
-        </w:rPr>
-        <w:t xml:space="preserve"> which induce</w:t>
-      </w:r>
-      <w:r>
-        <w:rPr>
-          <w:rFonts w:ascii="Helvetica" w:hAnsi="Helvetica"/>
-          <w:sz w:val="18"/>
-          <w:szCs w:val="18"/>
-        </w:rPr>
-        <w:t xml:space="preserve">s </w:t>
-      </w:r>
-      <w:r>
-        <w:rPr>
-          <w:rFonts w:ascii="Helvetica" w:hAnsi="Helvetica"/>
-          <w:sz w:val="18"/>
-          <w:szCs w:val="18"/>
-        </w:rPr>
-        <w:t>Schwann cell (SCs) migration</w:t>
-      </w:r>
-      <w:r>
-        <w:rPr>
-          <w:rFonts w:ascii="Helvetica" w:hAnsi="Helvetica"/>
-          <w:sz w:val="18"/>
-          <w:szCs w:val="18"/>
-        </w:rPr>
-        <w:t xml:space="preserve"> </w:t>
-      </w:r>
-      <w:r>
-        <w:rPr>
-          <w:rFonts w:ascii="Helvetica" w:hAnsi="Helvetica"/>
-          <w:sz w:val="18"/>
-          <w:szCs w:val="18"/>
-        </w:rPr>
-        <w:fldChar w:fldCharType="begin"/>
-      </w:r>
-      <w:r>
-        <w:rPr>
-          <w:rFonts w:ascii="Helvetica" w:hAnsi="Helvetica"/>
-          <w:sz w:val="18"/>
-          <w:szCs w:val="18"/>
-        </w:rPr>
-        <w:instrText xml:space="preserve"> ADDIN ZOTERO_ITEM CSL_CITATION {"citationID":"2gGpz44Y","properties":{"formattedCitation":"[1]","plainCitation":"[1]","noteIndex":0},"citationItems":[{"id":517,"uris":["http://zotero.org/users/7286058/items/GKYRPMH6"],"uri":["http://zotero.org/users/7286058/items/GKYRPMH6"],"itemData":{"id":517,"type":"article-journal","abstract":"Studies on monocyte and macrophage biology and differentiation have revealed the pleiotropic activities of these cells. Macrophages are tissue sentinels that maintain tissue integrity by eliminating/repairing damaged cells and matrices. In this M2-like mode, they can also promote tumor growth. Conversely, M1-like macrophages are key effector cells for the elimination of pathogens, virally infected, and cancer cells. Macrophage differentiation from monocytes occurs in the tissue in concomitance with the acquisition of a functional phenotype that depends on microenvironmental signals, thereby accounting for the many and apparently opposed macrophage functions. Many questions arise. When monocytes differentiate into macrophages in a tissue (concomitantly adopting a specific functional program, M1 or M2), do they all die during the inflammatory reaction, or do some of them survive? Do those that survive become quiescent tissue macrophages, able to react as naïve cells to a new challenge? Or, do monocyte-derived tissue macrophages conserve a “memory” of their past inflammatory activation? This review will address some of these important questions under the general framework of the role of monocytes and macrophages in the initiation, development, resolution, and chronicization of inflammation.","container-title":"Frontiers in Immunology","DOI":"10.3389/fimmu.2014.00514","ISSN":"1664-3224","journalAbbreviation":"Front Immunol","note":"PMID: 25368618\nPMCID: PMC4201108","page":"514","source":"PubMed Central","title":"From Monocytes to M1/M2 Macrophages: Phenotypical vs. Functional Differentiation","title-short":"From Monocytes to M1/M2 Macrophages","URL":"https://www.ncbi.nlm.nih.gov/pmc/articles/PMC4201108/","volume":"5","author":[{"family":"Italiani","given":"Paola"},{"family":"Boraschi","given":"Diana"}],"accessed":{"date-parts":[["2021",11,10]]},"issued":{"date-parts":[["2014",10,17]]}}}],"schema":"https://github.com/citation-style-language/schema/raw/master/csl-citation.json"} </w:instrText>
-      </w:r>
-      <w:r>
-        <w:rPr>
-          <w:rFonts w:ascii="Helvetica" w:hAnsi="Helvetica"/>
-          <w:sz w:val="18"/>
-          <w:szCs w:val="18"/>
-        </w:rPr>
-        <w:fldChar w:fldCharType="separate"/>
-      </w:r>
-      <w:r>
-        <w:rPr>
-          <w:rFonts w:ascii="Helvetica" w:hAnsi="Helvetica"/>
-          <w:noProof/>
-          <w:sz w:val="18"/>
-          <w:szCs w:val="18"/>
-        </w:rPr>
-        <w:t>[1]</w:t>
-      </w:r>
-      <w:r>
-        <w:rPr>
-          <w:rFonts w:ascii="Helvetica" w:hAnsi="Helvetica"/>
-          <w:sz w:val="18"/>
-          <w:szCs w:val="18"/>
-        </w:rPr>
-        <w:fldChar w:fldCharType="end"/>
-      </w:r>
-      <w:r>
-        <w:rPr>
-          <w:rFonts w:ascii="Helvetica" w:hAnsi="Helvetica"/>
-          <w:sz w:val="18"/>
-          <w:szCs w:val="18"/>
-        </w:rPr>
-        <w:t xml:space="preserve">. On the distal stump macrophages remove the cellular </w:t>
-      </w:r>
-      <w:r>
-        <w:rPr>
-          <w:rFonts w:ascii="Helvetica" w:hAnsi="Helvetica"/>
-          <w:sz w:val="18"/>
-          <w:szCs w:val="18"/>
-        </w:rPr>
-        <w:t>axonal and myelin debris, facilitating axonal regrowth.</w:t>
-      </w:r>
-      <w:r>
-        <w:rPr>
-          <w:rFonts w:ascii="Helvetica" w:hAnsi="Helvetica"/>
-          <w:sz w:val="18"/>
-          <w:szCs w:val="18"/>
-        </w:rPr>
-        <w:t xml:space="preserve"> SCs </w:t>
-      </w:r>
-      <w:r>
-        <w:rPr>
-          <w:rFonts w:ascii="Helvetica" w:hAnsi="Helvetica"/>
-          <w:sz w:val="18"/>
-          <w:szCs w:val="18"/>
-        </w:rPr>
-        <w:t>promote, also</w:t>
-      </w:r>
-      <w:r>
-        <w:rPr>
-          <w:rFonts w:ascii="Helvetica" w:hAnsi="Helvetica"/>
-          <w:sz w:val="18"/>
-          <w:szCs w:val="18"/>
-        </w:rPr>
-        <w:t xml:space="preserve"> </w:t>
-      </w:r>
-      <w:r>
-        <w:rPr>
-          <w:rFonts w:ascii="Helvetica" w:hAnsi="Helvetica"/>
-          <w:sz w:val="18"/>
-          <w:szCs w:val="18"/>
-        </w:rPr>
-        <w:t>macrophages recruitment through the protein coding gene CCL2 to stimulate neurite outgrowth.</w:t>
-      </w:r>
-      <w:r>
-        <w:rPr>
-          <w:rFonts w:ascii="Helvetica" w:hAnsi="Helvetica"/>
-          <w:sz w:val="18"/>
-          <w:szCs w:val="18"/>
-        </w:rPr>
-        <w:t xml:space="preserve"> Electrical stimulation </w:t>
-      </w:r>
-      <w:r>
-        <w:rPr>
-          <w:rFonts w:ascii="Helvetica" w:hAnsi="Helvetica"/>
-          <w:sz w:val="18"/>
-          <w:szCs w:val="18"/>
-        </w:rPr>
-        <w:t>(</w:t>
-      </w:r>
-      <w:proofErr w:type="spellStart"/>
-      <w:r>
-        <w:rPr>
-          <w:rFonts w:ascii="Helvetica" w:hAnsi="Helvetica"/>
-          <w:sz w:val="18"/>
-          <w:szCs w:val="18"/>
-        </w:rPr>
-        <w:t>EStim</w:t>
-      </w:r>
-      <w:proofErr w:type="spellEnd"/>
-      <w:r>
-        <w:rPr>
-          <w:rFonts w:ascii="Helvetica" w:hAnsi="Helvetica"/>
-          <w:sz w:val="18"/>
-          <w:szCs w:val="18"/>
-        </w:rPr>
-        <w:t xml:space="preserve">) </w:t>
-      </w:r>
-      <w:r>
-        <w:rPr>
-          <w:rFonts w:ascii="Helvetica" w:hAnsi="Helvetica"/>
-          <w:sz w:val="18"/>
-          <w:szCs w:val="18"/>
-        </w:rPr>
-        <w:t xml:space="preserve">has been successfully applied in healing/scarring and regeneration processes for bone, bone marrow, cartilage, skin, and muscle. </w:t>
-      </w:r>
-      <w:r>
-        <w:rPr>
-          <w:rFonts w:ascii="Helvetica" w:hAnsi="Helvetica"/>
-          <w:sz w:val="18"/>
-          <w:szCs w:val="18"/>
-        </w:rPr>
-        <w:t>For partial or complete recovery</w:t>
-      </w:r>
-      <w:r>
-        <w:rPr>
-          <w:rFonts w:ascii="Helvetica" w:hAnsi="Helvetica"/>
-          <w:sz w:val="18"/>
-          <w:szCs w:val="18"/>
-        </w:rPr>
-        <w:t>, s</w:t>
-      </w:r>
-      <w:r>
-        <w:rPr>
-          <w:rFonts w:ascii="Helvetica" w:hAnsi="Helvetica"/>
-          <w:sz w:val="18"/>
-          <w:szCs w:val="18"/>
-        </w:rPr>
-        <w:t xml:space="preserve">tudies </w:t>
-      </w:r>
-      <w:r>
-        <w:rPr>
-          <w:rFonts w:ascii="Helvetica" w:hAnsi="Helvetica"/>
-          <w:sz w:val="18"/>
-          <w:szCs w:val="18"/>
-        </w:rPr>
-        <w:t xml:space="preserve">have </w:t>
-      </w:r>
-      <w:r>
-        <w:rPr>
-          <w:rFonts w:ascii="Helvetica" w:hAnsi="Helvetica"/>
-          <w:sz w:val="18"/>
-          <w:szCs w:val="18"/>
-        </w:rPr>
-        <w:t>reported up-regulation of inflammatory macrophages and VEGF</w:t>
-      </w:r>
-      <w:r>
-        <w:rPr>
-          <w:rFonts w:ascii="Helvetica" w:hAnsi="Helvetica"/>
-          <w:sz w:val="18"/>
-          <w:szCs w:val="18"/>
-        </w:rPr>
-        <w:t xml:space="preserve"> </w:t>
-      </w:r>
-      <w:r>
-        <w:rPr>
-          <w:rFonts w:ascii="Helvetica" w:hAnsi="Helvetica"/>
-          <w:sz w:val="18"/>
-          <w:szCs w:val="18"/>
-        </w:rPr>
-        <w:fldChar w:fldCharType="begin"/>
-      </w:r>
-      <w:r>
-        <w:rPr>
-          <w:rFonts w:ascii="Helvetica" w:hAnsi="Helvetica"/>
-          <w:sz w:val="18"/>
-          <w:szCs w:val="18"/>
-        </w:rPr>
-        <w:instrText xml:space="preserve"> ADDIN ZOTERO_ITEM CSL_CITATION {"citationID":"MruzEpdF","properties":{"formattedCitation":"[2]","plainCitation":"[2]","noteIndex":0},"citationItems":[{"id":499,"uris":["http://zotero.org/users/7286058/items/RPBH744H"],"uri":["http://zotero.org/users/7286058/items/RPBH744H"],"itemData":{"id":499,"type":"article-journal","abstract":"The capability of electrical stimulation (ES) in promoting bone regeneration has already been addressed in clinical studies. However, its mechanism is still being investigated and discussed. This study aims to investigate the responses of macrophages (J774A.1) and preosteoblasts (MC3T3‐E1) to ES and the faradic by‐products from ES. It is found that pH of the culture media was not significantly changed, whereas the average hydrogen peroxide concentration was increased by 3.6 and 5.4 µM after 1 and 2 hr of ES, respectively. The upregulation of Bmp2 and Spp1 messenger RNAs was observed after 3 days of stimulation, which is consistent among two cell types. It is also found that Spp1 expression of macrophages was partially enhanced by faradic by‐products. Osteogenic differentiation of preosteoblasts was not observed during the early stage of ES as the level of Runx2 expression remains unchanged. However, cell proliferation was impaired by the excessive current density from the electrodes, and also faradic by‐products in the case of macrophages. This study shows that macrophages could respond to ES and potentially contribute to the bone formation alongside preosteoblasts. The upregulation of Bmp2 and Spp1 expressions induced by ES could be one of the mechanisms behind the electrically stimulated osteogenesis., In this study, the responses of macrophages and preosteoblasts to electrical stimulation (ES) were investigated. The mRNA expression from each cell type was measured after being exposed to ES. The effects of faradic by‐products were also investigated by treating the cells with electrically stimulated media. It is found in this study that Bmp2 and Spp1 mRNA expressions from both cells were upregulated by ES, whilst Spp1 mRNA expression from macrophages was partially influenced by the faradic by‐products.","container-title":"Biotechnology and Bioengineering","DOI":"10.1002/bit.27142","ISSN":"0006-3592","issue":"12","journalAbbreviation":"Biotechnol Bioeng","note":"PMID: 31429922\nPMCID: PMC6899728","page":"3421-3432","source":"PubMed Central","title":"Direct electrical stimulation enhances osteogenesis by inducing Bmp2 and Spp1 expressions from macrophages and preosteoblasts","URL":"https://www.ncbi.nlm.nih.gov/pmc/articles/PMC6899728/","volume":"116","author":[{"family":"Srirussamee","given":"Kasama"},{"family":"Mobini","given":"Sahba"},{"family":"Cassidy","given":"Nigel J."},{"family":"Cartmell","given":"Sarah H."}],"accessed":{"date-parts":[["2021",11,10]]},"issued":{"date-parts":[["2019",12]]}}}],"schema":"https://github.com/citation-style-language/schema/raw/master/csl-citation.json"} </w:instrText>
-      </w:r>
-      <w:r>
-        <w:rPr>
-          <w:rFonts w:ascii="Helvetica" w:hAnsi="Helvetica"/>
-          <w:sz w:val="18"/>
-          <w:szCs w:val="18"/>
-        </w:rPr>
-        <w:fldChar w:fldCharType="separate"/>
-      </w:r>
-      <w:r>
-        <w:rPr>
-          <w:rFonts w:ascii="Helvetica" w:hAnsi="Helvetica"/>
-          <w:noProof/>
-          <w:sz w:val="18"/>
-          <w:szCs w:val="18"/>
-        </w:rPr>
-        <w:t>[2]</w:t>
-      </w:r>
-      <w:r>
-        <w:rPr>
-          <w:rFonts w:ascii="Helvetica" w:hAnsi="Helvetica"/>
-          <w:sz w:val="18"/>
-          <w:szCs w:val="18"/>
-        </w:rPr>
-        <w:fldChar w:fldCharType="end"/>
-      </w:r>
-      <w:r>
-        <w:rPr>
-          <w:rFonts w:ascii="Helvetica" w:hAnsi="Helvetica"/>
-          <w:sz w:val="18"/>
-          <w:szCs w:val="18"/>
-        </w:rPr>
-        <w:fldChar w:fldCharType="begin"/>
-      </w:r>
-      <w:r>
-        <w:rPr>
-          <w:rFonts w:ascii="Helvetica" w:hAnsi="Helvetica"/>
-          <w:sz w:val="18"/>
-          <w:szCs w:val="18"/>
-        </w:rPr>
-        <w:instrText xml:space="preserve"> ADDIN ZOTERO_ITEM CSL_CITATION {"citationID":"wEjiTWTb","properties":{"formattedCitation":"[3]","plainCitation":"[3]","noteIndex":0},"citationItems":[{"id":502,"uris":["http://zotero.org/users/7286058/items/LJ95B932"],"uri":["http://zotero.org/users/7286058/items/LJ95B932"],"itemData":{"id":502,"type":"article-journal","abstract":"Different species respond differently to severe injury, such as limb loss. In species that regenerate, limb loss is met with complete restoration of the limbs’ form and function, whereas in mammals the amputated limb’s stump heals and scars. In in vitro studies, electrical stimulation (EStim) has been shown to promote cell migration, and osteo- and chondrogenesis. In in vivo studies, after limb amputation, EStim causes significant new bone, cartilage and vessel growth. Here, in a rat model, the stumps of amputated rat limbs were exposed to EStim, and we measured extracellular matrix (ECM) deposition, macrophage distribution, cell proliferation and gene expression changes at early (3 and 7 days) and later stages (28 days). We found that EStim caused differences in ECM deposition, with less condensed collagen fibrils, and modified macrophage response by changing M1 to M2 macrophage ratio. The number of proliferating cells was increased in EStim treated stumps 7 days after amputation, and transcriptome data strongly supported our histological findings, with activated gene pathways known to play key roles in embryonic development and regeneration. In conclusion, our findings support the hypothesis that EStim shifts injury response from healing/scarring towards regeneration. A better understanding of if and how EStim controls these changes, could lead to strategies that replace scarring with regeneration.","container-title":"Scientific Reports","DOI":"10.1038/s41598-019-47389-w","ISSN":"2045-2322","journalAbbreviation":"Sci Rep","note":"PMID: 31391536\nPMCID: PMC6685943","page":"11433","source":"PubMed Central","title":"Electrical stimulation shifts healing/scarring towards regeneration in a rat limb amputation model","URL":"https://www.ncbi.nlm.nih.gov/pmc/articles/PMC6685943/","volume":"9","author":[{"family":"Oliveira","given":"K. M. C."},{"family":"Barker","given":"J. H."},{"family":"Berezikov","given":"E."},{"family":"Pindur","given":"L."},{"family":"Kynigopoulos","given":"S."},{"family":"Eischen-Loges","given":"M."},{"family":"Han","given":"Z."},{"family":"Bhavsar","given":"M. B."},{"family":"Henrich","given":"D."},{"family":"Leppik","given":"L."}],"accessed":{"date-parts":[["2021",11,10]]},"issued":{"date-parts":[["2019",8,7]]}}}],"schema":"https://github.com/citation-style-language/schema/raw/master/csl-citation.json"} </w:instrText>
-      </w:r>
-      <w:r>
-        <w:rPr>
-          <w:rFonts w:ascii="Helvetica" w:hAnsi="Helvetica"/>
-          <w:sz w:val="18"/>
-          <w:szCs w:val="18"/>
-        </w:rPr>
-        <w:fldChar w:fldCharType="separate"/>
-      </w:r>
-      <w:r>
-        <w:rPr>
-          <w:rFonts w:ascii="Helvetica" w:hAnsi="Helvetica"/>
-          <w:noProof/>
-          <w:sz w:val="18"/>
-          <w:szCs w:val="18"/>
-        </w:rPr>
-        <w:t>[3]</w:t>
-      </w:r>
-      <w:r>
-        <w:rPr>
-          <w:rFonts w:ascii="Helvetica" w:hAnsi="Helvetica"/>
-          <w:sz w:val="18"/>
-          <w:szCs w:val="18"/>
-        </w:rPr>
-        <w:fldChar w:fldCharType="end"/>
-      </w:r>
-      <w:r>
-        <w:rPr>
-          <w:rFonts w:ascii="Helvetica" w:hAnsi="Helvetica"/>
-          <w:sz w:val="18"/>
-          <w:szCs w:val="18"/>
-        </w:rPr>
-        <w:t xml:space="preserve"> </w:t>
-      </w:r>
-      <w:r>
-        <w:rPr>
-          <w:rFonts w:ascii="Helvetica" w:hAnsi="Helvetica"/>
-          <w:sz w:val="18"/>
-          <w:szCs w:val="18"/>
-        </w:rPr>
-        <w:fldChar w:fldCharType="begin"/>
-      </w:r>
-      <w:r>
-        <w:rPr>
-          <w:rFonts w:ascii="Helvetica" w:hAnsi="Helvetica"/>
-          <w:sz w:val="18"/>
-          <w:szCs w:val="18"/>
-        </w:rPr>
-        <w:instrText xml:space="preserve"> ADDIN ZOTERO_ITEM CSL_CITATION {"citationID":"dXvcViTl","properties":{"formattedCitation":"[4]","plainCitation":"[4]","noteIndex":0},"citationItems":[{"id":514,"uris":["http://zotero.org/users/7286058/items/HHDVGSU8"],"uri":["http://zotero.org/users/7286058/items/HHDVGSU8"],"itemData":{"id":514,"type":"webpage","language":"en","note":"publisher: American Society for Clinical Investigation\nDOI: 10.1172/JCI141964","title":"Macrophage monocarboxylate transporter 1 promotes peripheral nerve regeneration after injury in mice","URL":"https://www.jci.org/articles/view/141964/pdf","author":[{"family":"Jha","given":"Mithilesh Kumar"},{"family":"Passero","given":"Joseph V."},{"family":"Rawat","given":"Atul"},{"family":"Ament","given":"Xanthe Heifetz"},{"family":"Yang","given":"Fang"},{"family":"Vidensky","given":"Svetlana"},{"family":"Collins","given":"Samuel L."},{"family":"Horton","given":"Maureen R."},{"family":"Hoke","given":"Ahmet"},{"family":"Rutter","given":"Guy A."},{"family":"Latremoliere","given":"Alban"},{"family":"Rothstein","given":"Jeffrey D."},{"family":"Morrison","given":"Brett M."}],"accessed":{"date-parts":[["2021",11,10]]},"issued":{"date-parts":[["2021",11,1]]}}}],"schema":"https://github.com/citation-style-language/schema/raw/master/csl-citation.json"} </w:instrText>
-      </w:r>
-      <w:r>
-        <w:rPr>
-          <w:rFonts w:ascii="Helvetica" w:hAnsi="Helvetica"/>
-          <w:sz w:val="18"/>
-          <w:szCs w:val="18"/>
-        </w:rPr>
-        <w:fldChar w:fldCharType="separate"/>
-      </w:r>
-      <w:r>
-        <w:rPr>
-          <w:rFonts w:ascii="Helvetica" w:hAnsi="Helvetica"/>
-          <w:noProof/>
-          <w:sz w:val="18"/>
-          <w:szCs w:val="18"/>
-        </w:rPr>
-        <w:t>[4]</w:t>
-      </w:r>
-      <w:r>
-        <w:rPr>
-          <w:rFonts w:ascii="Helvetica" w:hAnsi="Helvetica"/>
-          <w:sz w:val="18"/>
-          <w:szCs w:val="18"/>
-        </w:rPr>
-        <w:fldChar w:fldCharType="end"/>
-      </w:r>
-      <w:r>
-        <w:rPr>
-          <w:rFonts w:ascii="Helvetica" w:hAnsi="Helvetica"/>
-          <w:sz w:val="18"/>
-          <w:szCs w:val="18"/>
-        </w:rPr>
-        <w:fldChar w:fldCharType="begin"/>
-      </w:r>
-      <w:r>
-        <w:rPr>
-          <w:rFonts w:ascii="Helvetica" w:hAnsi="Helvetica"/>
-          <w:sz w:val="18"/>
-          <w:szCs w:val="18"/>
-        </w:rPr>
-        <w:instrText xml:space="preserve"> ADDIN ZOTERO_ITEM CSL_CITATION {"citationID":"jxrwCfjS","properties":{"formattedCitation":"[5]","plainCitation":"[5]","noteIndex":0},"citationItems":[{"id":496,"uris":["http://zotero.org/users/7286058/items/LAM5NGYD"],"uri":["http://zotero.org/users/7286058/items/LAM5NGYD"],"itemData":{"id":496,"type":"paper-conference","abstract":"Many cell types respond to electrical stimuli by proliferation, changes in morphology, and release of growth factors. Specifically, neurite outgrowth increases and Schwann cells, glia of the peripheral nervous system, increase nerve growth factor release over 3 days in response to a single 50 mV/mm DC electrical stimulus. Electric stimuli has been successfully used in human crush injuries and with some limited success in rat and canine models of more severe nerve transection. Application of electrical stimuli in vivo impact not only glia and neurons, but will be applied to the injury site impacting all resident cells, including immune cells. Macrophages are rapidly recruited after injury and take much of the responsibility for inflammation at the wound site. This inflammation can impair healing. Therefore, it is important to determine how electrical stimuli influence macrophage activation and phenotype. Macrophages are very plastic, adopting a spectrum of phenotypes from an inflammatory M1 to a more supportive M2 phenotype known to aid in repair. In this work, RAW264.7 macrophage cell line was exposed to a single DC stimulation in an unactivated (M0) and activated state (M1 or M2) and changes to phenotype were characterized by PCR immediately following or 24 hrs post-stimulation. Preliminary findings suggest that DC stimulation does not alter macrophage phenotype.","container-title":"2015 41st Annual Northeast Biomedical Engineering Conference (NEBEC)","DOI":"10.1109/NEBEC.2015.7117101","event":"2015 41st Annual Northeast Biomedical Engineering Conference (NEBEC)","note":"ISSN: 2160-7028","page":"1-2","source":"IEEE Xplore","title":"Macrophage response to electrical stimulation","author":[{"family":"Kearns","given":"K.R."},{"family":"Thompson","given":"D.M."}],"issued":{"date-parts":[["2015",4]]}}}],"schema":"https://github.com/citation-style-language/schema/raw/master/csl-citation.json"} </w:instrText>
-      </w:r>
-      <w:r>
-        <w:rPr>
-          <w:rFonts w:ascii="Helvetica" w:hAnsi="Helvetica"/>
-          <w:sz w:val="18"/>
-          <w:szCs w:val="18"/>
-        </w:rPr>
-        <w:fldChar w:fldCharType="separate"/>
-      </w:r>
-      <w:r>
-        <w:rPr>
-          <w:rFonts w:ascii="Helvetica" w:hAnsi="Helvetica"/>
-          <w:noProof/>
-          <w:sz w:val="18"/>
-          <w:szCs w:val="18"/>
-        </w:rPr>
-        <w:t>[5]</w:t>
-      </w:r>
-      <w:r>
-        <w:rPr>
-          <w:rFonts w:ascii="Helvetica" w:hAnsi="Helvetica"/>
-          <w:sz w:val="18"/>
-          <w:szCs w:val="18"/>
-        </w:rPr>
-        <w:fldChar w:fldCharType="end"/>
-      </w:r>
-      <w:r>
-        <w:rPr>
-          <w:rFonts w:ascii="Helvetica" w:hAnsi="Helvetica"/>
-          <w:sz w:val="18"/>
-          <w:szCs w:val="18"/>
-        </w:rPr>
-        <w:t>.</w:t>
-      </w:r>
     </w:p>
     <w:p>
       <w:pPr>
         <w:rPr>
           <w:rFonts w:ascii="Helvetica" w:hAnsi="Helvetica"/>
-          <w:sz w:val="18"/>
-          <w:szCs w:val="18"/>
-        </w:rPr>
-      </w:pPr>
+          <w:b/>
+          <w:bCs/>
+          <w:sz w:val="18"/>
+          <w:szCs w:val="18"/>
+          <w:u w:val="single"/>
+        </w:rPr>
+      </w:pPr>
+      <w:r>
+        <w:rPr>
+          <w:rFonts w:ascii="Helvetica" w:hAnsi="Helvetica"/>
+          <w:b/>
+          <w:bCs/>
+          <w:sz w:val="18"/>
+          <w:szCs w:val="18"/>
+          <w:u w:val="single"/>
+        </w:rPr>
+        <w:t>Overall</w:t>
+      </w:r>
+      <w:r>
+        <w:rPr>
+          <w:rFonts w:ascii="Helvetica" w:hAnsi="Helvetica"/>
+          <w:b/>
+          <w:bCs/>
+          <w:sz w:val="18"/>
+          <w:szCs w:val="18"/>
+          <w:u w:val="single"/>
+        </w:rPr>
+        <w:t xml:space="preserve"> protocol</w:t>
+      </w:r>
     </w:p>
     <w:p>
       <w:pPr>
         <w:rPr>
           <w:rFonts w:ascii="Helvetica" w:hAnsi="Helvetica"/>
-          <w:b/>
-          <w:bCs/>
-          <w:sz w:val="18"/>
-          <w:szCs w:val="18"/>
-          <w:u w:val="single"/>
-        </w:rPr>
-      </w:pPr>
-      <w:r>
-        <w:rPr>
-          <w:rFonts w:ascii="Helvetica" w:hAnsi="Helvetica"/>
-          <w:b/>
-          <w:bCs/>
-          <w:sz w:val="18"/>
-          <w:szCs w:val="18"/>
-          <w:u w:val="single"/>
-        </w:rPr>
-        <w:t>Aim</w:t>
-      </w:r>
-      <w:r>
-        <w:rPr>
-          <w:rFonts w:ascii="Helvetica" w:hAnsi="Helvetica"/>
-          <w:sz w:val="18"/>
-          <w:szCs w:val="18"/>
-        </w:rPr>
-        <w:t xml:space="preserve"> </w:t>
-      </w:r>
-      <w:r>
-        <w:rPr>
-          <w:rFonts w:ascii="Helvetica" w:hAnsi="Helvetica"/>
-          <w:sz w:val="18"/>
-          <w:szCs w:val="18"/>
-        </w:rPr>
-        <w:t>We are going to describe</w:t>
-      </w:r>
-      <w:r>
-        <w:rPr>
-          <w:rFonts w:ascii="Helvetica" w:hAnsi="Helvetica"/>
-          <w:sz w:val="18"/>
-          <w:szCs w:val="18"/>
-        </w:rPr>
-        <w:t xml:space="preserve"> a method</w:t>
-      </w:r>
-      <w:r>
-        <w:rPr>
-          <w:rFonts w:ascii="Helvetica" w:hAnsi="Helvetica"/>
-          <w:sz w:val="18"/>
-          <w:szCs w:val="18"/>
-        </w:rPr>
-        <w:t xml:space="preserve"> to determine how </w:t>
-      </w:r>
-      <w:proofErr w:type="spellStart"/>
-      <w:r>
-        <w:rPr>
-          <w:rFonts w:ascii="Helvetica" w:hAnsi="Helvetica"/>
-          <w:sz w:val="18"/>
-          <w:szCs w:val="18"/>
-        </w:rPr>
-        <w:t>EStim</w:t>
-      </w:r>
-      <w:proofErr w:type="spellEnd"/>
-      <w:r>
-        <w:rPr>
-          <w:rFonts w:ascii="Helvetica" w:hAnsi="Helvetica"/>
-          <w:sz w:val="18"/>
-          <w:szCs w:val="18"/>
-        </w:rPr>
-        <w:t xml:space="preserve"> </w:t>
-      </w:r>
-      <w:r>
-        <w:rPr>
-          <w:rFonts w:ascii="Helvetica" w:hAnsi="Helvetica"/>
-          <w:sz w:val="18"/>
-          <w:szCs w:val="18"/>
-        </w:rPr>
-        <w:t>influences</w:t>
-      </w:r>
-      <w:r>
-        <w:rPr>
-          <w:rFonts w:ascii="Helvetica" w:hAnsi="Helvetica"/>
-          <w:sz w:val="18"/>
-          <w:szCs w:val="18"/>
-        </w:rPr>
-        <w:t xml:space="preserve"> macrophage activation and phenotype in peripheral neuronal regeneration.  </w:t>
-      </w:r>
-      <w:r>
-        <w:rPr>
-          <w:rFonts w:ascii="Helvetica" w:hAnsi="Helvetica"/>
-          <w:sz w:val="18"/>
-          <w:szCs w:val="18"/>
-        </w:rPr>
-        <w:t>Th</w:t>
-      </w:r>
-      <w:r>
-        <w:rPr>
-          <w:rFonts w:ascii="Helvetica" w:hAnsi="Helvetica"/>
-          <w:sz w:val="18"/>
-          <w:szCs w:val="18"/>
-        </w:rPr>
-        <w:t>e</w:t>
-      </w:r>
-      <w:r>
-        <w:rPr>
-          <w:rFonts w:ascii="Helvetica" w:hAnsi="Helvetica"/>
-          <w:sz w:val="18"/>
-          <w:szCs w:val="18"/>
-        </w:rPr>
-        <w:t xml:space="preserve"> method can be reused for different transgenic mice </w:t>
-      </w:r>
-      <w:r>
-        <w:rPr>
-          <w:rFonts w:ascii="Helvetica" w:hAnsi="Helvetica"/>
-          <w:sz w:val="18"/>
-          <w:szCs w:val="18"/>
-        </w:rPr>
-        <w:t>or</w:t>
-      </w:r>
-      <w:r>
-        <w:rPr>
-          <w:rFonts w:ascii="Helvetica" w:hAnsi="Helvetica"/>
-          <w:sz w:val="18"/>
-          <w:szCs w:val="18"/>
-        </w:rPr>
-        <w:t xml:space="preserve"> in addition of other therapies.</w:t>
-      </w:r>
-    </w:p>
-    <w:p>
-      <w:pPr>
-        <w:rPr>
-          <w:rFonts w:ascii="Helvetica" w:hAnsi="Helvetica"/>
-          <w:sz w:val="18"/>
-          <w:szCs w:val="18"/>
-        </w:rPr>
-      </w:pPr>
-    </w:p>
-    <w:p>
-      <w:pPr>
-        <w:rPr>
-          <w:rFonts w:ascii="Helvetica" w:hAnsi="Helvetica"/>
-          <w:b/>
-          <w:bCs/>
-          <w:sz w:val="18"/>
-          <w:szCs w:val="18"/>
-          <w:u w:val="single"/>
-        </w:rPr>
-      </w:pPr>
-      <w:r>
-        <w:rPr>
-          <w:rFonts w:ascii="Helvetica" w:hAnsi="Helvetica"/>
-          <w:b/>
-          <w:bCs/>
-          <w:sz w:val="18"/>
-          <w:szCs w:val="18"/>
-          <w:u w:val="single"/>
-        </w:rPr>
-        <w:t>Overall</w:t>
-      </w:r>
-      <w:r>
-        <w:rPr>
-          <w:rFonts w:ascii="Helvetica" w:hAnsi="Helvetica"/>
-          <w:b/>
-          <w:bCs/>
-          <w:sz w:val="18"/>
-          <w:szCs w:val="18"/>
-          <w:u w:val="single"/>
-        </w:rPr>
-        <w:t xml:space="preserve"> protocol</w:t>
-      </w:r>
-    </w:p>
-    <w:p>
-      <w:pPr>
-        <w:rPr>
-          <w:rFonts w:ascii="Helvetica" w:hAnsi="Helvetica"/>
           <w:sz w:val="18"/>
           <w:szCs w:val="18"/>
         </w:rPr>
@@ -803,6 +810,30 @@
           <w:szCs w:val="18"/>
         </w:rPr>
         <w:t>into two groups</w:t>
+      </w:r>
+      <w:r>
+        <w:rPr>
+          <w:rFonts w:ascii="Helvetica" w:hAnsi="Helvetica"/>
+          <w:sz w:val="18"/>
+          <w:szCs w:val="18"/>
+        </w:rPr>
+        <w:t xml:space="preserve"> (it could be rats if the surgical procedure</w:t>
+      </w:r>
+      <w:r>
+        <w:rPr>
+          <w:rFonts w:ascii="Helvetica" w:hAnsi="Helvetica"/>
+          <w:sz w:val="18"/>
+          <w:szCs w:val="18"/>
+        </w:rPr>
+        <w:t>s</w:t>
+      </w:r>
+      <w:r>
+        <w:rPr>
+          <w:rFonts w:ascii="Helvetica" w:hAnsi="Helvetica"/>
+          <w:sz w:val="18"/>
+          <w:szCs w:val="18"/>
+        </w:rPr>
+        <w:t xml:space="preserve"> seem easier to perform)</w:t>
       </w:r>
       <w:r>
         <w:rPr>
@@ -1039,7 +1070,23 @@
           <w:sz w:val="18"/>
           <w:szCs w:val="18"/>
         </w:rPr>
-        <w:t xml:space="preserve"> of interest will be delimited by Fluorogold (FG) which will be co-injected with LPC.</w:t>
+        <w:t xml:space="preserve"> of interest will be delimited by </w:t>
+      </w:r>
+      <w:r>
+        <w:rPr>
+          <w:rFonts w:ascii="Helvetica" w:hAnsi="Helvetica"/>
+          <w:sz w:val="18"/>
+          <w:szCs w:val="18"/>
+        </w:rPr>
+        <w:t>f</w:t>
+      </w:r>
+      <w:r>
+        <w:rPr>
+          <w:rFonts w:ascii="Helvetica" w:hAnsi="Helvetica"/>
+          <w:sz w:val="18"/>
+          <w:szCs w:val="18"/>
+        </w:rPr>
+        <w:t>luorogold (FG) which will be co-injected with LPC.</w:t>
       </w:r>
     </w:p>
     <w:p>
@@ -1088,7 +1135,23 @@
           <w:sz w:val="18"/>
           <w:szCs w:val="18"/>
         </w:rPr>
-        <w:t xml:space="preserve"> mice of different age as regeneration ability declines with age </w:t>
+        <w:t xml:space="preserve"> </w:t>
+      </w:r>
+      <w:r>
+        <w:rPr>
+          <w:rFonts w:ascii="Helvetica" w:hAnsi="Helvetica"/>
+          <w:sz w:val="18"/>
+          <w:szCs w:val="18"/>
+        </w:rPr>
+        <w:t>animals</w:t>
+      </w:r>
+      <w:r>
+        <w:rPr>
+          <w:rFonts w:ascii="Helvetica" w:hAnsi="Helvetica"/>
+          <w:sz w:val="18"/>
+          <w:szCs w:val="18"/>
+        </w:rPr>
+        <w:t xml:space="preserve"> of different age as regeneration ability declines with age </w:t>
       </w:r>
       <w:r>
         <w:rPr>
@@ -1146,15 +1209,39 @@
           <w:sz w:val="18"/>
           <w:szCs w:val="18"/>
         </w:rPr>
-        <w:t>Immediately after the nerve crush or f</w:t>
-      </w:r>
-      <w:r>
-        <w:rPr>
-          <w:rFonts w:ascii="Helvetica" w:hAnsi="Helvetica"/>
-          <w:sz w:val="18"/>
-          <w:szCs w:val="18"/>
-        </w:rPr>
-        <w:t xml:space="preserve">ew days after </w:t>
+        <w:t>Immediately after nerve crush</w:t>
+      </w:r>
+      <w:r>
+        <w:rPr>
+          <w:rFonts w:ascii="Helvetica" w:hAnsi="Helvetica"/>
+          <w:sz w:val="18"/>
+          <w:szCs w:val="18"/>
+        </w:rPr>
+        <w:t xml:space="preserve"> (time is important for regeneration)</w:t>
+      </w:r>
+      <w:r>
+        <w:rPr>
+          <w:rFonts w:ascii="Helvetica" w:hAnsi="Helvetica"/>
+          <w:sz w:val="18"/>
+          <w:szCs w:val="18"/>
+        </w:rPr>
+        <w:t xml:space="preserve"> or f</w:t>
+      </w:r>
+      <w:r>
+        <w:rPr>
+          <w:rFonts w:ascii="Helvetica" w:hAnsi="Helvetica"/>
+          <w:sz w:val="18"/>
+          <w:szCs w:val="18"/>
+        </w:rPr>
+        <w:t xml:space="preserve">ew days </w:t>
+      </w:r>
+      <w:r>
+        <w:rPr>
+          <w:rFonts w:ascii="Helvetica" w:hAnsi="Helvetica"/>
+          <w:sz w:val="18"/>
+          <w:szCs w:val="18"/>
+        </w:rPr>
+        <w:t xml:space="preserve">in case of </w:t>
       </w:r>
       <w:r>
         <w:rPr>
@@ -1170,7 +1257,23 @@
           <w:sz w:val="18"/>
           <w:szCs w:val="18"/>
         </w:rPr>
-        <w:t xml:space="preserve">injection, </w:t>
+        <w:t>injection</w:t>
+      </w:r>
+      <w:r>
+        <w:rPr>
+          <w:rFonts w:ascii="Helvetica" w:hAnsi="Helvetica"/>
+          <w:sz w:val="18"/>
+          <w:szCs w:val="18"/>
+        </w:rPr>
+        <w:t xml:space="preserve"> (prescribed time for demyelinating the neuron)</w:t>
+      </w:r>
+      <w:r>
+        <w:rPr>
+          <w:rFonts w:ascii="Helvetica" w:hAnsi="Helvetica"/>
+          <w:sz w:val="18"/>
+          <w:szCs w:val="18"/>
+        </w:rPr>
+        <w:t xml:space="preserve">, </w:t>
       </w:r>
       <w:r>
         <w:rPr>
@@ -1671,7 +1774,15 @@
           <w:sz w:val="18"/>
           <w:szCs w:val="18"/>
         </w:rPr>
-        <w:t xml:space="preserve">and the </w:t>
+        <w:t>or</w:t>
+      </w:r>
+      <w:r>
+        <w:rPr>
+          <w:rFonts w:ascii="Helvetica" w:hAnsi="Helvetica"/>
+          <w:sz w:val="18"/>
+          <w:szCs w:val="18"/>
+        </w:rPr>
+        <w:t xml:space="preserve"> </w:t>
       </w:r>
       <w:r>
         <w:rPr>
@@ -2125,15 +2236,7 @@
           <w:sz w:val="18"/>
           <w:szCs w:val="18"/>
         </w:rPr>
-        <w:t xml:space="preserve"> W</w:t>
-      </w:r>
-      <w:r>
-        <w:rPr>
-          <w:rFonts w:ascii="Helvetica" w:hAnsi="Helvetica"/>
-          <w:sz w:val="18"/>
-          <w:szCs w:val="18"/>
-        </w:rPr>
-        <w:t xml:space="preserve">e propose an </w:t>
+        <w:t xml:space="preserve"> We propose an </w:t>
       </w:r>
       <w:proofErr w:type="spellStart"/>
       <w:r>
@@ -2151,15 +2254,23 @@
           <w:sz w:val="18"/>
           <w:szCs w:val="18"/>
         </w:rPr>
-        <w:t xml:space="preserve"> methodology to manipulate chemokine signaling and politization state of the macrophages</w:t>
-      </w:r>
-      <w:r>
-        <w:rPr>
-          <w:rFonts w:ascii="Helvetica" w:hAnsi="Helvetica"/>
-          <w:sz w:val="18"/>
-          <w:szCs w:val="18"/>
-        </w:rPr>
-        <w:t xml:space="preserve"> which could be used in conjunction with</w:t>
+        <w:t xml:space="preserve"> methodology to manipulate chemokine signaling and politization state of the macrophages which could be used in conjunction with m</w:t>
+      </w:r>
+      <w:r>
+        <w:rPr>
+          <w:rFonts w:ascii="Helvetica" w:hAnsi="Helvetica"/>
+          <w:sz w:val="18"/>
+          <w:szCs w:val="18"/>
+        </w:rPr>
+        <w:t xml:space="preserve">any </w:t>
+      </w:r>
+      <w:r>
+        <w:rPr>
+          <w:rFonts w:ascii="Helvetica" w:hAnsi="Helvetica"/>
+          <w:sz w:val="18"/>
+          <w:szCs w:val="18"/>
+        </w:rPr>
+        <w:t>therapies</w:t>
       </w:r>
       <w:r>
         <w:rPr>
@@ -2168,54 +2279,6 @@
           <w:szCs w:val="18"/>
         </w:rPr>
         <w:t xml:space="preserve"> </w:t>
-      </w:r>
-      <w:r>
-        <w:rPr>
-          <w:rFonts w:ascii="Helvetica" w:hAnsi="Helvetica"/>
-          <w:sz w:val="18"/>
-          <w:szCs w:val="18"/>
-        </w:rPr>
-        <w:t>m</w:t>
-      </w:r>
-      <w:r>
-        <w:rPr>
-          <w:rFonts w:ascii="Helvetica" w:hAnsi="Helvetica"/>
-          <w:sz w:val="18"/>
-          <w:szCs w:val="18"/>
-        </w:rPr>
-        <w:t xml:space="preserve">any </w:t>
-      </w:r>
-      <w:r>
-        <w:rPr>
-          <w:rFonts w:ascii="Helvetica" w:hAnsi="Helvetica"/>
-          <w:sz w:val="18"/>
-          <w:szCs w:val="18"/>
-        </w:rPr>
-        <w:t>therapies</w:t>
-      </w:r>
-      <w:r>
-        <w:rPr>
-          <w:rFonts w:ascii="Helvetica" w:hAnsi="Helvetica"/>
-          <w:sz w:val="18"/>
-          <w:szCs w:val="18"/>
-        </w:rPr>
-        <w:t xml:space="preserve"> </w:t>
-      </w:r>
-      <w:r>
-        <w:rPr>
-          <w:rFonts w:ascii="Helvetica" w:hAnsi="Helvetica"/>
-          <w:sz w:val="18"/>
-          <w:szCs w:val="18"/>
-        </w:rPr>
-        <w:t xml:space="preserve">which </w:t>
-      </w:r>
-      <w:r>
-        <w:rPr>
-          <w:rFonts w:ascii="Helvetica" w:hAnsi="Helvetica"/>
-          <w:sz w:val="18"/>
-          <w:szCs w:val="18"/>
-        </w:rPr>
-        <w:t xml:space="preserve">are </w:t>
       </w:r>
       <w:r>
         <w:rPr>
@@ -2418,7 +2481,6 @@
           <w:sz w:val="18"/>
           <w:szCs w:val="18"/>
         </w:rPr>
-        <w:lastRenderedPageBreak/>
         <w:fldChar w:fldCharType="begin"/>
       </w:r>
       <w:r>
@@ -2450,39 +2512,7 @@
           <w:sz w:val="18"/>
         </w:rPr>
         <w:tab/>
-        <w:t xml:space="preserve">P. </w:t>
-      </w:r>
-      <w:proofErr w:type="spellStart"/>
-      <w:r>
-        <w:rPr>
-          <w:rFonts w:ascii="Helvetica" w:hAnsi="Helvetica"/>
-          <w:sz w:val="18"/>
-        </w:rPr>
-        <w:t>Italiani</w:t>
-      </w:r>
-      <w:proofErr w:type="spellEnd"/>
-      <w:r>
-        <w:rPr>
-          <w:rFonts w:ascii="Helvetica" w:hAnsi="Helvetica"/>
-          <w:sz w:val="18"/>
-        </w:rPr>
-        <w:t xml:space="preserve"> and D. </w:t>
-      </w:r>
-      <w:proofErr w:type="spellStart"/>
-      <w:r>
-        <w:rPr>
-          <w:rFonts w:ascii="Helvetica" w:hAnsi="Helvetica"/>
-          <w:sz w:val="18"/>
-        </w:rPr>
-        <w:t>Boraschi</w:t>
-      </w:r>
-      <w:proofErr w:type="spellEnd"/>
-      <w:r>
-        <w:rPr>
-          <w:rFonts w:ascii="Helvetica" w:hAnsi="Helvetica"/>
-          <w:sz w:val="18"/>
-        </w:rPr>
-        <w:t xml:space="preserve">, “From Monocytes to M1/M2 Macrophages: Phenotypical vs. Functional Differentiation,” </w:t>
+        <w:t xml:space="preserve">P. Italiani and D. Boraschi, “From Monocytes to M1/M2 Macrophages: Phenotypical vs. Functional Differentiation,” </w:t>
       </w:r>
       <w:r>
         <w:rPr>
@@ -2498,23 +2528,7 @@
           <w:rFonts w:ascii="Helvetica" w:hAnsi="Helvetica"/>
           <w:sz w:val="18"/>
         </w:rPr>
-        <w:t xml:space="preserve">, vol. 5, p. 514, Oct. 2014, </w:t>
-      </w:r>
-      <w:proofErr w:type="spellStart"/>
-      <w:r>
-        <w:rPr>
-          <w:rFonts w:ascii="Helvetica" w:hAnsi="Helvetica"/>
-          <w:sz w:val="18"/>
-        </w:rPr>
-        <w:t>doi</w:t>
-      </w:r>
-      <w:proofErr w:type="spellEnd"/>
-      <w:r>
-        <w:rPr>
-          <w:rFonts w:ascii="Helvetica" w:hAnsi="Helvetica"/>
-          <w:sz w:val="18"/>
-        </w:rPr>
-        <w:t>: 10.3389/fimmu.2014.00514.</w:t>
+        <w:t>, vol. 5, p. 514, Oct. 2014, doi: 10.3389/fimmu.2014.00514.</w:t>
       </w:r>
     </w:p>
     <w:p>
@@ -2538,73 +2552,8 @@
           <w:sz w:val="18"/>
         </w:rPr>
         <w:tab/>
-        <w:t xml:space="preserve">K. </w:t>
-      </w:r>
-      <w:proofErr w:type="spellStart"/>
-      <w:r>
-        <w:rPr>
-          <w:rFonts w:ascii="Helvetica" w:hAnsi="Helvetica"/>
-          <w:sz w:val="18"/>
-        </w:rPr>
-        <w:t>Srirussamee</w:t>
-      </w:r>
-      <w:proofErr w:type="spellEnd"/>
-      <w:r>
-        <w:rPr>
-          <w:rFonts w:ascii="Helvetica" w:hAnsi="Helvetica"/>
-          <w:sz w:val="18"/>
-        </w:rPr>
-        <w:t xml:space="preserve">, S. </w:t>
-      </w:r>
-      <w:proofErr w:type="spellStart"/>
-      <w:r>
-        <w:rPr>
-          <w:rFonts w:ascii="Helvetica" w:hAnsi="Helvetica"/>
-          <w:sz w:val="18"/>
-        </w:rPr>
-        <w:t>Mobini</w:t>
-      </w:r>
-      <w:proofErr w:type="spellEnd"/>
-      <w:r>
-        <w:rPr>
-          <w:rFonts w:ascii="Helvetica" w:hAnsi="Helvetica"/>
-          <w:sz w:val="18"/>
-        </w:rPr>
-        <w:t xml:space="preserve">, N. J. Cassidy, and S. H. </w:t>
-      </w:r>
-      <w:proofErr w:type="spellStart"/>
-      <w:r>
-        <w:rPr>
-          <w:rFonts w:ascii="Helvetica" w:hAnsi="Helvetica"/>
-          <w:sz w:val="18"/>
-        </w:rPr>
-        <w:t>Cartmell</w:t>
-      </w:r>
-      <w:proofErr w:type="spellEnd"/>
-      <w:r>
-        <w:rPr>
-          <w:rFonts w:ascii="Helvetica" w:hAnsi="Helvetica"/>
-          <w:sz w:val="18"/>
-        </w:rPr>
-        <w:t xml:space="preserve">, “Direct electrical stimulation enhances osteogenesis by inducing Bmp2 and Spp1 expressions from macrophages and </w:t>
-      </w:r>
-      <w:proofErr w:type="spellStart"/>
-      <w:r>
-        <w:rPr>
-          <w:rFonts w:ascii="Helvetica" w:hAnsi="Helvetica"/>
-          <w:sz w:val="18"/>
-        </w:rPr>
-        <w:t>preosteoblasts</w:t>
-      </w:r>
-      <w:proofErr w:type="spellEnd"/>
-      <w:r>
-        <w:rPr>
-          <w:rFonts w:ascii="Helvetica" w:hAnsi="Helvetica"/>
-          <w:sz w:val="18"/>
-        </w:rPr>
-        <w:t xml:space="preserve">,” </w:t>
-      </w:r>
-      <w:proofErr w:type="spellStart"/>
+        <w:t xml:space="preserve">K. Srirussamee, S. Mobini, N. J. Cassidy, and S. H. Cartmell, “Direct electrical stimulation enhances osteogenesis by inducing Bmp2 and Spp1 expressions from macrophages and preosteoblasts,” </w:t>
+      </w:r>
       <w:r>
         <w:rPr>
           <w:rFonts w:ascii="Helvetica" w:hAnsi="Helvetica"/>
@@ -2612,9 +2561,39 @@
           <w:iCs/>
           <w:sz w:val="18"/>
         </w:rPr>
-        <w:t>Biotechnol</w:t>
-      </w:r>
-      <w:proofErr w:type="spellEnd"/>
+        <w:t>Biotechnol. Bioeng.</w:t>
+      </w:r>
+      <w:r>
+        <w:rPr>
+          <w:rFonts w:ascii="Helvetica" w:hAnsi="Helvetica"/>
+          <w:sz w:val="18"/>
+        </w:rPr>
+        <w:t>, vol. 116, no. 12, pp. 3421–3432, Dec. 2019, doi: 10.1002/bit.27142.</w:t>
+      </w:r>
+    </w:p>
+    <w:p>
+      <w:pPr>
+        <w:pStyle w:val="Bibliography"/>
+        <w:rPr>
+          <w:rFonts w:ascii="Helvetica" w:hAnsi="Helvetica"/>
+          <w:sz w:val="18"/>
+        </w:rPr>
+      </w:pPr>
+      <w:r>
+        <w:rPr>
+          <w:rFonts w:ascii="Helvetica" w:hAnsi="Helvetica"/>
+          <w:sz w:val="18"/>
+        </w:rPr>
+        <w:t>[3]</w:t>
+      </w:r>
+      <w:r>
+        <w:rPr>
+          <w:rFonts w:ascii="Helvetica" w:hAnsi="Helvetica"/>
+          <w:sz w:val="18"/>
+        </w:rPr>
+        <w:tab/>
+        <w:t xml:space="preserve">K. M. C. Oliveira </w:t>
+      </w:r>
       <w:r>
         <w:rPr>
           <w:rFonts w:ascii="Helvetica" w:hAnsi="Helvetica"/>
@@ -2622,9 +2601,15 @@
           <w:iCs/>
           <w:sz w:val="18"/>
         </w:rPr>
-        <w:t xml:space="preserve">. </w:t>
-      </w:r>
-      <w:proofErr w:type="spellStart"/>
+        <w:t>et al.</w:t>
+      </w:r>
+      <w:r>
+        <w:rPr>
+          <w:rFonts w:ascii="Helvetica" w:hAnsi="Helvetica"/>
+          <w:sz w:val="18"/>
+        </w:rPr>
+        <w:t xml:space="preserve">, “Electrical stimulation shifts healing/scarring towards regeneration in a rat limb amputation model,” </w:t>
+      </w:r>
       <w:r>
         <w:rPr>
           <w:rFonts w:ascii="Helvetica" w:hAnsi="Helvetica"/>
@@ -2632,9 +2617,39 @@
           <w:iCs/>
           <w:sz w:val="18"/>
         </w:rPr>
-        <w:t>Bioeng</w:t>
-      </w:r>
-      <w:proofErr w:type="spellEnd"/>
+        <w:t>Sci. Rep.</w:t>
+      </w:r>
+      <w:r>
+        <w:rPr>
+          <w:rFonts w:ascii="Helvetica" w:hAnsi="Helvetica"/>
+          <w:sz w:val="18"/>
+        </w:rPr>
+        <w:t>, vol. 9, p. 11433, Aug. 2019, doi: 10.1038/s41598-019-47389-w.</w:t>
+      </w:r>
+    </w:p>
+    <w:p>
+      <w:pPr>
+        <w:pStyle w:val="Bibliography"/>
+        <w:rPr>
+          <w:rFonts w:ascii="Helvetica" w:hAnsi="Helvetica"/>
+          <w:sz w:val="18"/>
+        </w:rPr>
+      </w:pPr>
+      <w:r>
+        <w:rPr>
+          <w:rFonts w:ascii="Helvetica" w:hAnsi="Helvetica"/>
+          <w:sz w:val="18"/>
+        </w:rPr>
+        <w:t>[4]</w:t>
+      </w:r>
+      <w:r>
+        <w:rPr>
+          <w:rFonts w:ascii="Helvetica" w:hAnsi="Helvetica"/>
+          <w:sz w:val="18"/>
+        </w:rPr>
+        <w:tab/>
+        <w:t xml:space="preserve">M. K. Jha </w:t>
+      </w:r>
       <w:r>
         <w:rPr>
           <w:rFonts w:ascii="Helvetica" w:hAnsi="Helvetica"/>
@@ -2642,30 +2657,14 @@
           <w:iCs/>
           <w:sz w:val="18"/>
         </w:rPr>
-        <w:t>.</w:t>
-      </w:r>
-      <w:r>
-        <w:rPr>
-          <w:rFonts w:ascii="Helvetica" w:hAnsi="Helvetica"/>
-          <w:sz w:val="18"/>
-        </w:rPr>
-        <w:t xml:space="preserve">, vol. 116, no. 12, pp. 3421–3432, Dec. 2019, </w:t>
-      </w:r>
-      <w:proofErr w:type="spellStart"/>
-      <w:r>
-        <w:rPr>
-          <w:rFonts w:ascii="Helvetica" w:hAnsi="Helvetica"/>
-          <w:sz w:val="18"/>
-        </w:rPr>
-        <w:t>doi</w:t>
-      </w:r>
-      <w:proofErr w:type="spellEnd"/>
-      <w:r>
-        <w:rPr>
-          <w:rFonts w:ascii="Helvetica" w:hAnsi="Helvetica"/>
-          <w:sz w:val="18"/>
-        </w:rPr>
-        <w:t>: 10.1002/bit.27142.</w:t>
+        <w:t>et al.</w:t>
+      </w:r>
+      <w:r>
+        <w:rPr>
+          <w:rFonts w:ascii="Helvetica" w:hAnsi="Helvetica"/>
+          <w:sz w:val="18"/>
+        </w:rPr>
+        <w:t>, “Macrophage monocarboxylate transporter 1 promotes peripheral nerve regeneration after injury in mice,” Nov. 01, 2021. https://www.jci.org/articles/view/141964/pdf (accessed Nov. 10, 2021).</w:t>
       </w:r>
     </w:p>
     <w:p>
@@ -2681,7 +2680,7 @@
           <w:rFonts w:ascii="Helvetica" w:hAnsi="Helvetica"/>
           <w:sz w:val="18"/>
         </w:rPr>
-        <w:t>[3]</w:t>
+        <w:t>[5]</w:t>
       </w:r>
       <w:r>
         <w:rPr>
@@ -2689,7 +2688,7 @@
           <w:sz w:val="18"/>
         </w:rPr>
         <w:tab/>
-        <w:t xml:space="preserve">K. M. C. Oliveira </w:t>
+        <w:t xml:space="preserve">K. R. Kearns and D. M. Thompson, “Macrophage response to electrical stimulation,” in </w:t>
       </w:r>
       <w:r>
         <w:rPr>
@@ -2698,14 +2697,38 @@
           <w:iCs/>
           <w:sz w:val="18"/>
         </w:rPr>
-        <w:t>et al.</w:t>
-      </w:r>
-      <w:r>
-        <w:rPr>
-          <w:rFonts w:ascii="Helvetica" w:hAnsi="Helvetica"/>
-          <w:sz w:val="18"/>
-        </w:rPr>
-        <w:t xml:space="preserve">, “Electrical stimulation shifts healing/scarring towards regeneration in a rat limb amputation model,” </w:t>
+        <w:t>2015 41st Annual Northeast Biomedical Engineering Conference (NEBEC)</w:t>
+      </w:r>
+      <w:r>
+        <w:rPr>
+          <w:rFonts w:ascii="Helvetica" w:hAnsi="Helvetica"/>
+          <w:sz w:val="18"/>
+        </w:rPr>
+        <w:t>, Apr. 2015, pp. 1–2. doi: 10.1109/NEBEC.2015.7117101.</w:t>
+      </w:r>
+    </w:p>
+    <w:p>
+      <w:pPr>
+        <w:pStyle w:val="Bibliography"/>
+        <w:rPr>
+          <w:rFonts w:ascii="Helvetica" w:hAnsi="Helvetica"/>
+          <w:sz w:val="18"/>
+        </w:rPr>
+      </w:pPr>
+      <w:r>
+        <w:rPr>
+          <w:rFonts w:ascii="Helvetica" w:hAnsi="Helvetica"/>
+          <w:sz w:val="18"/>
+        </w:rPr>
+        <w:t>[6]</w:t>
+      </w:r>
+      <w:r>
+        <w:rPr>
+          <w:rFonts w:ascii="Helvetica" w:hAnsi="Helvetica"/>
+          <w:sz w:val="18"/>
+        </w:rPr>
+        <w:tab/>
+        <w:t xml:space="preserve">K. A. Jablonski </w:t>
       </w:r>
       <w:r>
         <w:rPr>
@@ -2714,30 +2737,30 @@
           <w:iCs/>
           <w:sz w:val="18"/>
         </w:rPr>
-        <w:t>Sci. Rep.</w:t>
-      </w:r>
-      <w:r>
-        <w:rPr>
-          <w:rFonts w:ascii="Helvetica" w:hAnsi="Helvetica"/>
-          <w:sz w:val="18"/>
-        </w:rPr>
-        <w:t xml:space="preserve">, vol. 9, p. 11433, Aug. 2019, </w:t>
-      </w:r>
-      <w:proofErr w:type="spellStart"/>
-      <w:r>
-        <w:rPr>
-          <w:rFonts w:ascii="Helvetica" w:hAnsi="Helvetica"/>
-          <w:sz w:val="18"/>
-        </w:rPr>
-        <w:t>doi</w:t>
-      </w:r>
-      <w:proofErr w:type="spellEnd"/>
-      <w:r>
-        <w:rPr>
-          <w:rFonts w:ascii="Helvetica" w:hAnsi="Helvetica"/>
-          <w:sz w:val="18"/>
-        </w:rPr>
-        <w:t>: 10.1038/s41598-019-47389-w.</w:t>
+        <w:t>et al.</w:t>
+      </w:r>
+      <w:r>
+        <w:rPr>
+          <w:rFonts w:ascii="Helvetica" w:hAnsi="Helvetica"/>
+          <w:sz w:val="18"/>
+        </w:rPr>
+        <w:t xml:space="preserve">, “Novel Markers to Delineate Murine M1 and M2 Macrophages,” </w:t>
+      </w:r>
+      <w:r>
+        <w:rPr>
+          <w:rFonts w:ascii="Helvetica" w:hAnsi="Helvetica"/>
+          <w:i/>
+          <w:iCs/>
+          <w:sz w:val="18"/>
+        </w:rPr>
+        <w:t>PLOS ONE</w:t>
+      </w:r>
+      <w:r>
+        <w:rPr>
+          <w:rFonts w:ascii="Helvetica" w:hAnsi="Helvetica"/>
+          <w:sz w:val="18"/>
+        </w:rPr>
+        <w:t>, vol. 10, no. 12, p. e0145342, Dec. 2015, doi: 10.1371/journal.pone.0145342.</w:t>
       </w:r>
     </w:p>
     <w:p>
@@ -2753,7 +2776,7 @@
           <w:rFonts w:ascii="Helvetica" w:hAnsi="Helvetica"/>
           <w:sz w:val="18"/>
         </w:rPr>
-        <w:t>[4]</w:t>
+        <w:t>[7]</w:t>
       </w:r>
       <w:r>
         <w:rPr>
@@ -2761,7 +2784,7 @@
           <w:sz w:val="18"/>
         </w:rPr>
         <w:tab/>
-        <w:t xml:space="preserve">M. K. Jha </w:t>
+        <w:t xml:space="preserve">K. M. Chan, T. Gordon, D. W. Zochodne, and H. A. Power, “Improving peripheral nerve regeneration: From molecular mechanisms to potential therapeutic targets,” </w:t>
       </w:r>
       <w:r>
         <w:rPr>
@@ -2770,190 +2793,6 @@
           <w:iCs/>
           <w:sz w:val="18"/>
         </w:rPr>
-        <w:t>et al.</w:t>
-      </w:r>
-      <w:r>
-        <w:rPr>
-          <w:rFonts w:ascii="Helvetica" w:hAnsi="Helvetica"/>
-          <w:sz w:val="18"/>
-        </w:rPr>
-        <w:t>, “Macrophage monocarboxylate transporter 1 promotes peripheral nerve regeneration after injury in mice,” Nov. 01, 2021. https://www.jci.org/articles/view/141964/pdf (accessed Nov. 10, 2021).</w:t>
-      </w:r>
-    </w:p>
-    <w:p>
-      <w:pPr>
-        <w:pStyle w:val="Bibliography"/>
-        <w:rPr>
-          <w:rFonts w:ascii="Helvetica" w:hAnsi="Helvetica"/>
-          <w:sz w:val="18"/>
-        </w:rPr>
-      </w:pPr>
-      <w:r>
-        <w:rPr>
-          <w:rFonts w:ascii="Helvetica" w:hAnsi="Helvetica"/>
-          <w:sz w:val="18"/>
-        </w:rPr>
-        <w:t>[5]</w:t>
-      </w:r>
-      <w:r>
-        <w:rPr>
-          <w:rFonts w:ascii="Helvetica" w:hAnsi="Helvetica"/>
-          <w:sz w:val="18"/>
-        </w:rPr>
-        <w:tab/>
-        <w:t xml:space="preserve">K. R. Kearns and D. M. Thompson, “Macrophage response to electrical stimulation,” in </w:t>
-      </w:r>
-      <w:r>
-        <w:rPr>
-          <w:rFonts w:ascii="Helvetica" w:hAnsi="Helvetica"/>
-          <w:i/>
-          <w:iCs/>
-          <w:sz w:val="18"/>
-        </w:rPr>
-        <w:t>2015 41st Annual Northeast Biomedical Engineering Conference (NEBEC)</w:t>
-      </w:r>
-      <w:r>
-        <w:rPr>
-          <w:rFonts w:ascii="Helvetica" w:hAnsi="Helvetica"/>
-          <w:sz w:val="18"/>
-        </w:rPr>
-        <w:t xml:space="preserve">, Apr. 2015, pp. 1–2. </w:t>
-      </w:r>
-      <w:proofErr w:type="spellStart"/>
-      <w:r>
-        <w:rPr>
-          <w:rFonts w:ascii="Helvetica" w:hAnsi="Helvetica"/>
-          <w:sz w:val="18"/>
-        </w:rPr>
-        <w:t>doi</w:t>
-      </w:r>
-      <w:proofErr w:type="spellEnd"/>
-      <w:r>
-        <w:rPr>
-          <w:rFonts w:ascii="Helvetica" w:hAnsi="Helvetica"/>
-          <w:sz w:val="18"/>
-        </w:rPr>
-        <w:t>: 10.1109/NEBEC.2015.7117101.</w:t>
-      </w:r>
-    </w:p>
-    <w:p>
-      <w:pPr>
-        <w:pStyle w:val="Bibliography"/>
-        <w:rPr>
-          <w:rFonts w:ascii="Helvetica" w:hAnsi="Helvetica"/>
-          <w:sz w:val="18"/>
-        </w:rPr>
-      </w:pPr>
-      <w:r>
-        <w:rPr>
-          <w:rFonts w:ascii="Helvetica" w:hAnsi="Helvetica"/>
-          <w:sz w:val="18"/>
-        </w:rPr>
-        <w:t>[6]</w:t>
-      </w:r>
-      <w:r>
-        <w:rPr>
-          <w:rFonts w:ascii="Helvetica" w:hAnsi="Helvetica"/>
-          <w:sz w:val="18"/>
-        </w:rPr>
-        <w:tab/>
-        <w:t xml:space="preserve">K. A. Jablonski </w:t>
-      </w:r>
-      <w:r>
-        <w:rPr>
-          <w:rFonts w:ascii="Helvetica" w:hAnsi="Helvetica"/>
-          <w:i/>
-          <w:iCs/>
-          <w:sz w:val="18"/>
-        </w:rPr>
-        <w:t>et al.</w:t>
-      </w:r>
-      <w:r>
-        <w:rPr>
-          <w:rFonts w:ascii="Helvetica" w:hAnsi="Helvetica"/>
-          <w:sz w:val="18"/>
-        </w:rPr>
-        <w:t xml:space="preserve">, “Novel Markers to Delineate Murine M1 and M2 Macrophages,” </w:t>
-      </w:r>
-      <w:r>
-        <w:rPr>
-          <w:rFonts w:ascii="Helvetica" w:hAnsi="Helvetica"/>
-          <w:i/>
-          <w:iCs/>
-          <w:sz w:val="18"/>
-        </w:rPr>
-        <w:t>PLOS ONE</w:t>
-      </w:r>
-      <w:r>
-        <w:rPr>
-          <w:rFonts w:ascii="Helvetica" w:hAnsi="Helvetica"/>
-          <w:sz w:val="18"/>
-        </w:rPr>
-        <w:t xml:space="preserve">, vol. 10, no. 12, p. e0145342, Dec. 2015, </w:t>
-      </w:r>
-      <w:proofErr w:type="spellStart"/>
-      <w:r>
-        <w:rPr>
-          <w:rFonts w:ascii="Helvetica" w:hAnsi="Helvetica"/>
-          <w:sz w:val="18"/>
-        </w:rPr>
-        <w:t>doi</w:t>
-      </w:r>
-      <w:proofErr w:type="spellEnd"/>
-      <w:r>
-        <w:rPr>
-          <w:rFonts w:ascii="Helvetica" w:hAnsi="Helvetica"/>
-          <w:sz w:val="18"/>
-        </w:rPr>
-        <w:t>: 10.1371/journal.pone.0145342.</w:t>
-      </w:r>
-    </w:p>
-    <w:p>
-      <w:pPr>
-        <w:pStyle w:val="Bibliography"/>
-        <w:rPr>
-          <w:rFonts w:ascii="Helvetica" w:hAnsi="Helvetica"/>
-          <w:sz w:val="18"/>
-        </w:rPr>
-      </w:pPr>
-      <w:r>
-        <w:rPr>
-          <w:rFonts w:ascii="Helvetica" w:hAnsi="Helvetica"/>
-          <w:sz w:val="18"/>
-        </w:rPr>
-        <w:t>[7]</w:t>
-      </w:r>
-      <w:r>
-        <w:rPr>
-          <w:rFonts w:ascii="Helvetica" w:hAnsi="Helvetica"/>
-          <w:sz w:val="18"/>
-        </w:rPr>
-        <w:tab/>
-        <w:t xml:space="preserve">K. M. Chan, T. Gordon, D. W. </w:t>
-      </w:r>
-      <w:proofErr w:type="spellStart"/>
-      <w:r>
-        <w:rPr>
-          <w:rFonts w:ascii="Helvetica" w:hAnsi="Helvetica"/>
-          <w:sz w:val="18"/>
-        </w:rPr>
-        <w:t>Zochodne</w:t>
-      </w:r>
-      <w:proofErr w:type="spellEnd"/>
-      <w:r>
-        <w:rPr>
-          <w:rFonts w:ascii="Helvetica" w:hAnsi="Helvetica"/>
-          <w:sz w:val="18"/>
-        </w:rPr>
-        <w:t xml:space="preserve">, and H. A. Power, “Improving peripheral nerve regeneration: From molecular mechanisms to potential therapeutic targets,” </w:t>
-      </w:r>
-      <w:r>
-        <w:rPr>
-          <w:rFonts w:ascii="Helvetica" w:hAnsi="Helvetica"/>
-          <w:i/>
-          <w:iCs/>
-          <w:sz w:val="18"/>
-        </w:rPr>
         <w:t>Exp. Neurol.</w:t>
       </w:r>
       <w:r>
@@ -2961,23 +2800,7 @@
           <w:rFonts w:ascii="Helvetica" w:hAnsi="Helvetica"/>
           <w:sz w:val="18"/>
         </w:rPr>
-        <w:t xml:space="preserve">, vol. 261, pp. 826–835, Nov. 2014, </w:t>
-      </w:r>
-      <w:proofErr w:type="spellStart"/>
-      <w:r>
-        <w:rPr>
-          <w:rFonts w:ascii="Helvetica" w:hAnsi="Helvetica"/>
-          <w:sz w:val="18"/>
-        </w:rPr>
-        <w:t>doi</w:t>
-      </w:r>
-      <w:proofErr w:type="spellEnd"/>
-      <w:r>
-        <w:rPr>
-          <w:rFonts w:ascii="Helvetica" w:hAnsi="Helvetica"/>
-          <w:sz w:val="18"/>
-        </w:rPr>
-        <w:t>: 10.1016/j.expneurol.2014.09.006.</w:t>
+        <w:t>, vol. 261, pp. 826–835, Nov. 2014, doi: 10.1016/j.expneurol.2014.09.006.</w:t>
       </w:r>
     </w:p>
     <w:p>
@@ -3631,6 +3454,95 @@
     </w:lvl>
   </w:abstractNum>
   <w:abstractNum w:abstractNumId="3" w15:restartNumberingAfterBreak="0">
+    <w:nsid w:val="0F8472E6"/>
+    <w:multiLevelType w:val="hybridMultilevel"/>
+    <w:tmpl w:val="B8F41196"/>
+    <w:lvl w:ilvl="0" w:tplc="04090011">
+      <w:start w:val="1"/>
+      <w:numFmt w:val="decimal"/>
+      <w:lvlText w:val="%1)"/>
+      <w:lvlJc w:val="left"/>
+      <w:pPr>
+        <w:ind w:left="720" w:hanging="360"/>
+      </w:pPr>
+      <w:rPr>
+        <w:rFonts w:hint="default"/>
+      </w:rPr>
+    </w:lvl>
+    <w:lvl w:ilvl="1" w:tplc="04090019" w:tentative="1">
+      <w:start w:val="1"/>
+      <w:numFmt w:val="lowerLetter"/>
+      <w:lvlText w:val="%2."/>
+      <w:lvlJc w:val="left"/>
+      <w:pPr>
+        <w:ind w:left="1440" w:hanging="360"/>
+      </w:pPr>
+    </w:lvl>
+    <w:lvl w:ilvl="2" w:tplc="0409001B" w:tentative="1">
+      <w:start w:val="1"/>
+      <w:numFmt w:val="lowerRoman"/>
+      <w:lvlText w:val="%3."/>
+      <w:lvlJc w:val="right"/>
+      <w:pPr>
+        <w:ind w:left="2160" w:hanging="180"/>
+      </w:pPr>
+    </w:lvl>
+    <w:lvl w:ilvl="3" w:tplc="0409000F" w:tentative="1">
+      <w:start w:val="1"/>
+      <w:numFmt w:val="decimal"/>
+      <w:lvlText w:val="%4."/>
+      <w:lvlJc w:val="left"/>
+      <w:pPr>
+        <w:ind w:left="2880" w:hanging="360"/>
+      </w:pPr>
+    </w:lvl>
+    <w:lvl w:ilvl="4" w:tplc="04090019" w:tentative="1">
+      <w:start w:val="1"/>
+      <w:numFmt w:val="lowerLetter"/>
+      <w:lvlText w:val="%5."/>
+      <w:lvlJc w:val="left"/>
+      <w:pPr>
+        <w:ind w:left="3600" w:hanging="360"/>
+      </w:pPr>
+    </w:lvl>
+    <w:lvl w:ilvl="5" w:tplc="0409001B" w:tentative="1">
+      <w:start w:val="1"/>
+      <w:numFmt w:val="lowerRoman"/>
+      <w:lvlText w:val="%6."/>
+      <w:lvlJc w:val="right"/>
+      <w:pPr>
+        <w:ind w:left="4320" w:hanging="180"/>
+      </w:pPr>
+    </w:lvl>
+    <w:lvl w:ilvl="6" w:tplc="0409000F" w:tentative="1">
+      <w:start w:val="1"/>
+      <w:numFmt w:val="decimal"/>
+      <w:lvlText w:val="%7."/>
+      <w:lvlJc w:val="left"/>
+      <w:pPr>
+        <w:ind w:left="5040" w:hanging="360"/>
+      </w:pPr>
+    </w:lvl>
+    <w:lvl w:ilvl="7" w:tplc="04090019" w:tentative="1">
+      <w:start w:val="1"/>
+      <w:numFmt w:val="lowerLetter"/>
+      <w:lvlText w:val="%8."/>
+      <w:lvlJc w:val="left"/>
+      <w:pPr>
+        <w:ind w:left="5760" w:hanging="360"/>
+      </w:pPr>
+    </w:lvl>
+    <w:lvl w:ilvl="8" w:tplc="0409001B" w:tentative="1">
+      <w:start w:val="1"/>
+      <w:numFmt w:val="lowerRoman"/>
+      <w:lvlText w:val="%9."/>
+      <w:lvlJc w:val="right"/>
+      <w:pPr>
+        <w:ind w:left="6480" w:hanging="180"/>
+      </w:pPr>
+    </w:lvl>
+  </w:abstractNum>
+  <w:abstractNum w:abstractNumId="4" w15:restartNumberingAfterBreak="0">
     <w:nsid w:val="19673A2E"/>
     <w:multiLevelType w:val="multilevel"/>
     <w:tmpl w:val="680CEE28"/>
@@ -3779,7 +3691,7 @@
       </w:rPr>
     </w:lvl>
   </w:abstractNum>
-  <w:abstractNum w:abstractNumId="4" w15:restartNumberingAfterBreak="0">
+  <w:abstractNum w:abstractNumId="5" w15:restartNumberingAfterBreak="0">
     <w:nsid w:val="1A9B6E28"/>
     <w:multiLevelType w:val="hybridMultilevel"/>
     <w:tmpl w:val="820EED1E"/>
@@ -3892,7 +3804,7 @@
       </w:rPr>
     </w:lvl>
   </w:abstractNum>
-  <w:abstractNum w:abstractNumId="5" w15:restartNumberingAfterBreak="0">
+  <w:abstractNum w:abstractNumId="6" w15:restartNumberingAfterBreak="0">
     <w:nsid w:val="1B76426F"/>
     <w:multiLevelType w:val="hybridMultilevel"/>
     <w:tmpl w:val="9D740F40"/>
@@ -3978,7 +3890,7 @@
       </w:pPr>
     </w:lvl>
   </w:abstractNum>
-  <w:abstractNum w:abstractNumId="6" w15:restartNumberingAfterBreak="0">
+  <w:abstractNum w:abstractNumId="7" w15:restartNumberingAfterBreak="0">
     <w:nsid w:val="28FB595C"/>
     <w:multiLevelType w:val="hybridMultilevel"/>
     <w:tmpl w:val="7E94674C"/>
@@ -4091,7 +4003,7 @@
       </w:rPr>
     </w:lvl>
   </w:abstractNum>
-  <w:abstractNum w:abstractNumId="7" w15:restartNumberingAfterBreak="0">
+  <w:abstractNum w:abstractNumId="8" w15:restartNumberingAfterBreak="0">
     <w:nsid w:val="309E699B"/>
     <w:multiLevelType w:val="hybridMultilevel"/>
     <w:tmpl w:val="8EA6FB58"/>
@@ -4204,7 +4116,96 @@
       </w:rPr>
     </w:lvl>
   </w:abstractNum>
-  <w:abstractNum w:abstractNumId="8" w15:restartNumberingAfterBreak="0">
+  <w:abstractNum w:abstractNumId="9" w15:restartNumberingAfterBreak="0">
+    <w:nsid w:val="46F60207"/>
+    <w:multiLevelType w:val="hybridMultilevel"/>
+    <w:tmpl w:val="7E6EB784"/>
+    <w:lvl w:ilvl="0" w:tplc="0409000F">
+      <w:start w:val="1"/>
+      <w:numFmt w:val="decimal"/>
+      <w:lvlText w:val="%1."/>
+      <w:lvlJc w:val="left"/>
+      <w:pPr>
+        <w:ind w:left="720" w:hanging="360"/>
+      </w:pPr>
+      <w:rPr>
+        <w:rFonts w:hint="default"/>
+      </w:rPr>
+    </w:lvl>
+    <w:lvl w:ilvl="1" w:tplc="04090019" w:tentative="1">
+      <w:start w:val="1"/>
+      <w:numFmt w:val="lowerLetter"/>
+      <w:lvlText w:val="%2."/>
+      <w:lvlJc w:val="left"/>
+      <w:pPr>
+        <w:ind w:left="1440" w:hanging="360"/>
+      </w:pPr>
+    </w:lvl>
+    <w:lvl w:ilvl="2" w:tplc="0409001B" w:tentative="1">
+      <w:start w:val="1"/>
+      <w:numFmt w:val="lowerRoman"/>
+      <w:lvlText w:val="%3."/>
+      <w:lvlJc w:val="right"/>
+      <w:pPr>
+        <w:ind w:left="2160" w:hanging="180"/>
+      </w:pPr>
+    </w:lvl>
+    <w:lvl w:ilvl="3" w:tplc="0409000F" w:tentative="1">
+      <w:start w:val="1"/>
+      <w:numFmt w:val="decimal"/>
+      <w:lvlText w:val="%4."/>
+      <w:lvlJc w:val="left"/>
+      <w:pPr>
+        <w:ind w:left="2880" w:hanging="360"/>
+      </w:pPr>
+    </w:lvl>
+    <w:lvl w:ilvl="4" w:tplc="04090019" w:tentative="1">
+      <w:start w:val="1"/>
+      <w:numFmt w:val="lowerLetter"/>
+      <w:lvlText w:val="%5."/>
+      <w:lvlJc w:val="left"/>
+      <w:pPr>
+        <w:ind w:left="3600" w:hanging="360"/>
+      </w:pPr>
+    </w:lvl>
+    <w:lvl w:ilvl="5" w:tplc="0409001B" w:tentative="1">
+      <w:start w:val="1"/>
+      <w:numFmt w:val="lowerRoman"/>
+      <w:lvlText w:val="%6."/>
+      <w:lvlJc w:val="right"/>
+      <w:pPr>
+        <w:ind w:left="4320" w:hanging="180"/>
+      </w:pPr>
+    </w:lvl>
+    <w:lvl w:ilvl="6" w:tplc="0409000F" w:tentative="1">
+      <w:start w:val="1"/>
+      <w:numFmt w:val="decimal"/>
+      <w:lvlText w:val="%7."/>
+      <w:lvlJc w:val="left"/>
+      <w:pPr>
+        <w:ind w:left="5040" w:hanging="360"/>
+      </w:pPr>
+    </w:lvl>
+    <w:lvl w:ilvl="7" w:tplc="04090019" w:tentative="1">
+      <w:start w:val="1"/>
+      <w:numFmt w:val="lowerLetter"/>
+      <w:lvlText w:val="%8."/>
+      <w:lvlJc w:val="left"/>
+      <w:pPr>
+        <w:ind w:left="5760" w:hanging="360"/>
+      </w:pPr>
+    </w:lvl>
+    <w:lvl w:ilvl="8" w:tplc="0409001B" w:tentative="1">
+      <w:start w:val="1"/>
+      <w:numFmt w:val="lowerRoman"/>
+      <w:lvlText w:val="%9."/>
+      <w:lvlJc w:val="right"/>
+      <w:pPr>
+        <w:ind w:left="6480" w:hanging="180"/>
+      </w:pPr>
+    </w:lvl>
+  </w:abstractNum>
+  <w:abstractNum w:abstractNumId="10" w15:restartNumberingAfterBreak="0">
     <w:nsid w:val="55740A23"/>
     <w:multiLevelType w:val="hybridMultilevel"/>
     <w:tmpl w:val="A906CF4E"/>
@@ -4316,7 +4317,7 @@
       </w:rPr>
     </w:lvl>
   </w:abstractNum>
-  <w:abstractNum w:abstractNumId="9" w15:restartNumberingAfterBreak="0">
+  <w:abstractNum w:abstractNumId="11" w15:restartNumberingAfterBreak="0">
     <w:nsid w:val="58EC2607"/>
     <w:multiLevelType w:val="multilevel"/>
     <w:tmpl w:val="1DBC013C"/>
@@ -4465,7 +4466,7 @@
       </w:rPr>
     </w:lvl>
   </w:abstractNum>
-  <w:abstractNum w:abstractNumId="10" w15:restartNumberingAfterBreak="0">
+  <w:abstractNum w:abstractNumId="12" w15:restartNumberingAfterBreak="0">
     <w:nsid w:val="647B0C5E"/>
     <w:multiLevelType w:val="hybridMultilevel"/>
     <w:tmpl w:val="49A00D86"/>
@@ -4578,7 +4579,7 @@
       </w:rPr>
     </w:lvl>
   </w:abstractNum>
-  <w:abstractNum w:abstractNumId="11" w15:restartNumberingAfterBreak="0">
+  <w:abstractNum w:abstractNumId="13" w15:restartNumberingAfterBreak="0">
     <w:nsid w:val="64F72D05"/>
     <w:multiLevelType w:val="hybridMultilevel"/>
     <w:tmpl w:val="B72CA5B4"/>
@@ -4691,7 +4692,96 @@
       </w:rPr>
     </w:lvl>
   </w:abstractNum>
-  <w:abstractNum w:abstractNumId="12" w15:restartNumberingAfterBreak="0">
+  <w:abstractNum w:abstractNumId="14" w15:restartNumberingAfterBreak="0">
+    <w:nsid w:val="661B57B9"/>
+    <w:multiLevelType w:val="hybridMultilevel"/>
+    <w:tmpl w:val="C850229C"/>
+    <w:lvl w:ilvl="0" w:tplc="04090011">
+      <w:start w:val="1"/>
+      <w:numFmt w:val="decimal"/>
+      <w:lvlText w:val="%1)"/>
+      <w:lvlJc w:val="left"/>
+      <w:pPr>
+        <w:ind w:left="360" w:hanging="360"/>
+      </w:pPr>
+      <w:rPr>
+        <w:rFonts w:hint="default"/>
+      </w:rPr>
+    </w:lvl>
+    <w:lvl w:ilvl="1" w:tplc="04090019" w:tentative="1">
+      <w:start w:val="1"/>
+      <w:numFmt w:val="lowerLetter"/>
+      <w:lvlText w:val="%2."/>
+      <w:lvlJc w:val="left"/>
+      <w:pPr>
+        <w:ind w:left="1080" w:hanging="360"/>
+      </w:pPr>
+    </w:lvl>
+    <w:lvl w:ilvl="2" w:tplc="0409001B" w:tentative="1">
+      <w:start w:val="1"/>
+      <w:numFmt w:val="lowerRoman"/>
+      <w:lvlText w:val="%3."/>
+      <w:lvlJc w:val="right"/>
+      <w:pPr>
+        <w:ind w:left="1800" w:hanging="180"/>
+      </w:pPr>
+    </w:lvl>
+    <w:lvl w:ilvl="3" w:tplc="0409000F" w:tentative="1">
+      <w:start w:val="1"/>
+      <w:numFmt w:val="decimal"/>
+      <w:lvlText w:val="%4."/>
+      <w:lvlJc w:val="left"/>
+      <w:pPr>
+        <w:ind w:left="2520" w:hanging="360"/>
+      </w:pPr>
+    </w:lvl>
+    <w:lvl w:ilvl="4" w:tplc="04090019" w:tentative="1">
+      <w:start w:val="1"/>
+      <w:numFmt w:val="lowerLetter"/>
+      <w:lvlText w:val="%5."/>
+      <w:lvlJc w:val="left"/>
+      <w:pPr>
+        <w:ind w:left="3240" w:hanging="360"/>
+      </w:pPr>
+    </w:lvl>
+    <w:lvl w:ilvl="5" w:tplc="0409001B" w:tentative="1">
+      <w:start w:val="1"/>
+      <w:numFmt w:val="lowerRoman"/>
+      <w:lvlText w:val="%6."/>
+      <w:lvlJc w:val="right"/>
+      <w:pPr>
+        <w:ind w:left="3960" w:hanging="180"/>
+      </w:pPr>
+    </w:lvl>
+    <w:lvl w:ilvl="6" w:tplc="0409000F" w:tentative="1">
+      <w:start w:val="1"/>
+      <w:numFmt w:val="decimal"/>
+      <w:lvlText w:val="%7."/>
+      <w:lvlJc w:val="left"/>
+      <w:pPr>
+        <w:ind w:left="4680" w:hanging="360"/>
+      </w:pPr>
+    </w:lvl>
+    <w:lvl w:ilvl="7" w:tplc="04090019" w:tentative="1">
+      <w:start w:val="1"/>
+      <w:numFmt w:val="lowerLetter"/>
+      <w:lvlText w:val="%8."/>
+      <w:lvlJc w:val="left"/>
+      <w:pPr>
+        <w:ind w:left="5400" w:hanging="360"/>
+      </w:pPr>
+    </w:lvl>
+    <w:lvl w:ilvl="8" w:tplc="0409001B" w:tentative="1">
+      <w:start w:val="1"/>
+      <w:numFmt w:val="lowerRoman"/>
+      <w:lvlText w:val="%9."/>
+      <w:lvlJc w:val="right"/>
+      <w:pPr>
+        <w:ind w:left="6120" w:hanging="180"/>
+      </w:pPr>
+    </w:lvl>
+  </w:abstractNum>
+  <w:abstractNum w:abstractNumId="15" w15:restartNumberingAfterBreak="0">
     <w:nsid w:val="671B55FC"/>
     <w:multiLevelType w:val="hybridMultilevel"/>
     <w:tmpl w:val="644C19AE"/>
@@ -4804,7 +4894,7 @@
       </w:rPr>
     </w:lvl>
   </w:abstractNum>
-  <w:abstractNum w:abstractNumId="13" w15:restartNumberingAfterBreak="0">
+  <w:abstractNum w:abstractNumId="16" w15:restartNumberingAfterBreak="0">
     <w:nsid w:val="6EDA5FF3"/>
     <w:multiLevelType w:val="hybridMultilevel"/>
     <w:tmpl w:val="869467D0"/>
@@ -4893,7 +4983,7 @@
       </w:pPr>
     </w:lvl>
   </w:abstractNum>
-  <w:abstractNum w:abstractNumId="14" w15:restartNumberingAfterBreak="0">
+  <w:abstractNum w:abstractNumId="17" w15:restartNumberingAfterBreak="0">
     <w:nsid w:val="708025E8"/>
     <w:multiLevelType w:val="hybridMultilevel"/>
     <w:tmpl w:val="E688A15E"/>
@@ -4979,7 +5069,7 @@
       </w:pPr>
     </w:lvl>
   </w:abstractNum>
-  <w:abstractNum w:abstractNumId="15" w15:restartNumberingAfterBreak="0">
+  <w:abstractNum w:abstractNumId="18" w15:restartNumberingAfterBreak="0">
     <w:nsid w:val="755219FE"/>
     <w:multiLevelType w:val="hybridMultilevel"/>
     <w:tmpl w:val="DB329E5C"/>
@@ -5092,7 +5182,7 @@
       </w:rPr>
     </w:lvl>
   </w:abstractNum>
-  <w:abstractNum w:abstractNumId="16" w15:restartNumberingAfterBreak="0">
+  <w:abstractNum w:abstractNumId="19" w15:restartNumberingAfterBreak="0">
     <w:nsid w:val="799D4613"/>
     <w:multiLevelType w:val="hybridMultilevel"/>
     <w:tmpl w:val="259C150C"/>
@@ -5205,7 +5295,7 @@
       </w:rPr>
     </w:lvl>
   </w:abstractNum>
-  <w:abstractNum w:abstractNumId="17" w15:restartNumberingAfterBreak="0">
+  <w:abstractNum w:abstractNumId="20" w15:restartNumberingAfterBreak="0">
     <w:nsid w:val="7F2C101F"/>
     <w:multiLevelType w:val="hybridMultilevel"/>
     <w:tmpl w:val="E6CCE486"/>
@@ -5319,34 +5409,34 @@
     </w:lvl>
   </w:abstractNum>
   <w:num w:numId="1">
+    <w:abstractNumId w:val="15"/>
+  </w:num>
+  <w:num w:numId="2">
+    <w:abstractNumId w:val="6"/>
+  </w:num>
+  <w:num w:numId="3">
+    <w:abstractNumId w:val="16"/>
+  </w:num>
+  <w:num w:numId="4">
+    <w:abstractNumId w:val="17"/>
+  </w:num>
+  <w:num w:numId="5">
     <w:abstractNumId w:val="12"/>
   </w:num>
-  <w:num w:numId="2">
+  <w:num w:numId="6">
     <w:abstractNumId w:val="5"/>
-  </w:num>
-  <w:num w:numId="3">
-    <w:abstractNumId w:val="13"/>
-  </w:num>
-  <w:num w:numId="4">
-    <w:abstractNumId w:val="14"/>
-  </w:num>
-  <w:num w:numId="5">
-    <w:abstractNumId w:val="10"/>
-  </w:num>
-  <w:num w:numId="6">
-    <w:abstractNumId w:val="4"/>
   </w:num>
   <w:num w:numId="7">
     <w:abstractNumId w:val="2"/>
   </w:num>
   <w:num w:numId="8">
-    <w:abstractNumId w:val="6"/>
+    <w:abstractNumId w:val="7"/>
   </w:num>
   <w:num w:numId="9">
-    <w:abstractNumId w:val="16"/>
+    <w:abstractNumId w:val="19"/>
   </w:num>
   <w:num w:numId="10">
-    <w:abstractNumId w:val="8"/>
+    <w:abstractNumId w:val="10"/>
   </w:num>
   <w:num w:numId="11">
     <w:abstractNumId w:val="0"/>
@@ -5355,22 +5445,31 @@
     <w:abstractNumId w:val="1"/>
   </w:num>
   <w:num w:numId="13">
-    <w:abstractNumId w:val="17"/>
+    <w:abstractNumId w:val="20"/>
   </w:num>
   <w:num w:numId="14">
-    <w:abstractNumId w:val="15"/>
+    <w:abstractNumId w:val="18"/>
   </w:num>
   <w:num w:numId="15">
+    <w:abstractNumId w:val="13"/>
+  </w:num>
+  <w:num w:numId="16">
     <w:abstractNumId w:val="11"/>
   </w:num>
-  <w:num w:numId="16">
-    <w:abstractNumId w:val="9"/>
+  <w:num w:numId="17">
+    <w:abstractNumId w:val="4"/>
   </w:num>
-  <w:num w:numId="17">
+  <w:num w:numId="18">
+    <w:abstractNumId w:val="8"/>
+  </w:num>
+  <w:num w:numId="19">
     <w:abstractNumId w:val="3"/>
   </w:num>
-  <w:num w:numId="18">
-    <w:abstractNumId w:val="7"/>
+  <w:num w:numId="20">
+    <w:abstractNumId w:val="14"/>
+  </w:num>
+  <w:num w:numId="21">
+    <w:abstractNumId w:val="9"/>
   </w:num>
   <w:numIdMacAtCleanup w:val="1"/>
 </w:numbering>

</xml_diff>

<commit_message>
Submitted case study module 11
</commit_message>
<xml_diff>
--- a/module11_RegenerationAndCellReprogramming/case_study/11-Case Study Regeneration.docx
+++ b/module11_RegenerationAndCellReprogramming/case_study/11-Case Study Regeneration.docx
@@ -24,7 +24,23 @@
           <w:sz w:val="18"/>
           <w:szCs w:val="18"/>
         </w:rPr>
-        <w:t xml:space="preserve">Based on methods and models learned in this course until now, propose a detailed description of a strategy or a model useful for the study of regeneration. </w:t>
+        <w:t>Based on methods and models learned in this course until now, propose a detailed description of a strategy or a model useful for the study of regeneration</w:t>
+      </w:r>
+      <w:r>
+        <w:rPr>
+          <w:rFonts w:ascii="Helvetica" w:hAnsi="Helvetica"/>
+          <w:sz w:val="18"/>
+          <w:szCs w:val="18"/>
+        </w:rPr>
+        <w:t xml:space="preserve"> (in the peripheral nerve)</w:t>
+      </w:r>
+      <w:r>
+        <w:rPr>
+          <w:rFonts w:ascii="Helvetica" w:hAnsi="Helvetica"/>
+          <w:sz w:val="18"/>
+          <w:szCs w:val="18"/>
+        </w:rPr>
+        <w:t xml:space="preserve">. </w:t>
       </w:r>
       <w:r>
         <w:rPr>
@@ -489,14 +505,6 @@
           <w:sz w:val="18"/>
           <w:szCs w:val="18"/>
         </w:rPr>
-        <w:t xml:space="preserve"> </w:t>
-      </w:r>
-      <w:r>
-        <w:rPr>
-          <w:rFonts w:ascii="Helvetica" w:hAnsi="Helvetica"/>
-          <w:sz w:val="18"/>
-          <w:szCs w:val="18"/>
-        </w:rPr>
         <w:fldChar w:fldCharType="begin"/>
       </w:r>
       <w:r>
@@ -627,7 +635,7 @@
           <w:sz w:val="18"/>
           <w:szCs w:val="18"/>
         </w:rPr>
-        <w:t>We are going to describe</w:t>
+        <w:t>We describe</w:t>
       </w:r>
       <w:r>
         <w:rPr>
@@ -810,30 +818,6 @@
           <w:szCs w:val="18"/>
         </w:rPr>
         <w:t>into two groups</w:t>
-      </w:r>
-      <w:r>
-        <w:rPr>
-          <w:rFonts w:ascii="Helvetica" w:hAnsi="Helvetica"/>
-          <w:sz w:val="18"/>
-          <w:szCs w:val="18"/>
-        </w:rPr>
-        <w:t xml:space="preserve"> (it could be rats if the surgical procedure</w:t>
-      </w:r>
-      <w:r>
-        <w:rPr>
-          <w:rFonts w:ascii="Helvetica" w:hAnsi="Helvetica"/>
-          <w:sz w:val="18"/>
-          <w:szCs w:val="18"/>
-        </w:rPr>
-        <w:t>s</w:t>
-      </w:r>
-      <w:r>
-        <w:rPr>
-          <w:rFonts w:ascii="Helvetica" w:hAnsi="Helvetica"/>
-          <w:sz w:val="18"/>
-          <w:szCs w:val="18"/>
-        </w:rPr>
-        <w:t xml:space="preserve"> seem easier to perform)</w:t>
       </w:r>
       <w:r>
         <w:rPr>
@@ -2431,7 +2415,23 @@
           <w:sz w:val="18"/>
           <w:szCs w:val="18"/>
         </w:rPr>
-        <w:t xml:space="preserve">and promote quicker </w:t>
+        <w:t>and promote</w:t>
+      </w:r>
+      <w:r>
+        <w:rPr>
+          <w:rFonts w:ascii="Helvetica" w:hAnsi="Helvetica"/>
+          <w:sz w:val="18"/>
+          <w:szCs w:val="18"/>
+        </w:rPr>
+        <w:t>s</w:t>
+      </w:r>
+      <w:r>
+        <w:rPr>
+          <w:rFonts w:ascii="Helvetica" w:hAnsi="Helvetica"/>
+          <w:sz w:val="18"/>
+          <w:szCs w:val="18"/>
+        </w:rPr>
+        <w:t xml:space="preserve"> quicker </w:t>
       </w:r>
       <w:r>
         <w:rPr>
@@ -2481,6 +2481,7 @@
           <w:sz w:val="18"/>
           <w:szCs w:val="18"/>
         </w:rPr>
+        <w:lastRenderedPageBreak/>
         <w:fldChar w:fldCharType="begin"/>
       </w:r>
       <w:r>

</xml_diff>

<commit_message>
Adding Module 12 case study
</commit_message>
<xml_diff>
--- a/module11_RegenerationAndCellReprogramming/case_study/11-Case Study Regeneration.docx
+++ b/module11_RegenerationAndCellReprogramming/case_study/11-Case Study Regeneration.docx
@@ -2238,7 +2238,23 @@
           <w:sz w:val="18"/>
           <w:szCs w:val="18"/>
         </w:rPr>
-        <w:t xml:space="preserve"> methodology to manipulate chemokine signaling and politization state of the macrophages which could be used in conjunction with m</w:t>
+        <w:t xml:space="preserve"> methodology to manipulate chemokine signaling and </w:t>
+      </w:r>
+      <w:r>
+        <w:rPr>
+          <w:rFonts w:ascii="Helvetica" w:hAnsi="Helvetica"/>
+          <w:sz w:val="18"/>
+          <w:szCs w:val="18"/>
+        </w:rPr>
+        <w:t>polarization</w:t>
+      </w:r>
+      <w:r>
+        <w:rPr>
+          <w:rFonts w:ascii="Helvetica" w:hAnsi="Helvetica"/>
+          <w:sz w:val="18"/>
+          <w:szCs w:val="18"/>
+        </w:rPr>
+        <w:t xml:space="preserve"> state of the macrophages which could be used in conjunction with m</w:t>
       </w:r>
       <w:r>
         <w:rPr>

</xml_diff>